<commit_message>
[MOD] Modification/Correction webservice<->web socket
</commit_message>
<xml_diff>
--- a/Demonetik_DocumentationTechnique-1.0.docx
+++ b/Demonetik_DocumentationTechnique-1.0.docx
@@ -20,17 +20,20 @@
       </w:r>
       <w:proofErr w:type="spellEnd"/>
       <w:r>
-        <w:t xml:space="preserve"> </w:t>
-      </w:r>
-      <w:proofErr w:type="spellStart"/>
-      <w:r>
-        <w:t>WebService</w:t>
-      </w:r>
-      <w:proofErr w:type="spellEnd"/>
+        <w:t xml:space="preserve"> WebService</w:t>
+      </w:r>
     </w:p>
     <w:p/>
     <w:sdt>
       <w:sdtPr>
+        <w:rPr>
+          <w:rFonts w:asciiTheme="minorHAnsi" w:eastAsiaTheme="minorEastAsia" w:hAnsiTheme="minorHAnsi" w:cstheme="minorBidi"/>
+          <w:b w:val="0"/>
+          <w:bCs w:val="0"/>
+          <w:color w:val="auto"/>
+          <w:sz w:val="24"/>
+          <w:szCs w:val="24"/>
+        </w:rPr>
         <w:id w:val="-859128075"/>
         <w:docPartObj>
           <w:docPartGallery w:val="Table of Contents"/>
@@ -39,11 +42,7 @@
       </w:sdtPr>
       <w:sdtEndPr>
         <w:rPr>
-          <w:rFonts w:asciiTheme="minorHAnsi" w:eastAsiaTheme="minorEastAsia" w:hAnsiTheme="minorHAnsi" w:cstheme="minorBidi"/>
           <w:noProof/>
-          <w:color w:val="auto"/>
-          <w:sz w:val="24"/>
-          <w:szCs w:val="24"/>
         </w:rPr>
       </w:sdtEndPr>
       <w:sdtContent>
@@ -771,20 +770,18 @@
       <w:r>
         <w:t>Fonction d’accès</w:t>
       </w:r>
-      <w:bookmarkStart w:id="1" w:name="_GoBack"/>
       <w:bookmarkEnd w:id="0"/>
-      <w:bookmarkEnd w:id="1"/>
     </w:p>
     <w:p/>
     <w:p>
       <w:pPr>
         <w:pStyle w:val="Titre2"/>
       </w:pPr>
-      <w:bookmarkStart w:id="2" w:name="_Toc316547579"/>
+      <w:bookmarkStart w:id="1" w:name="_Toc316547579"/>
       <w:r>
         <w:t>Fonction initialisation</w:t>
       </w:r>
-      <w:bookmarkEnd w:id="2"/>
+      <w:bookmarkEnd w:id="1"/>
       <w:r>
         <w:t xml:space="preserve"> </w:t>
       </w:r>
@@ -841,11 +838,11 @@
       <w:pPr>
         <w:pStyle w:val="Titre2"/>
       </w:pPr>
-      <w:bookmarkStart w:id="3" w:name="_Toc316547580"/>
+      <w:bookmarkStart w:id="2" w:name="_Toc316547580"/>
       <w:r>
         <w:t>Fonction montant</w:t>
       </w:r>
-      <w:bookmarkEnd w:id="3"/>
+      <w:bookmarkEnd w:id="2"/>
     </w:p>
     <w:p>
       <w:r>
@@ -938,11 +935,11 @@
       <w:pPr>
         <w:pStyle w:val="Titre2"/>
       </w:pPr>
-      <w:bookmarkStart w:id="4" w:name="_Toc316547581"/>
+      <w:bookmarkStart w:id="3" w:name="_Toc316547581"/>
       <w:r>
         <w:t>Fonction infos porteur</w:t>
       </w:r>
-      <w:bookmarkEnd w:id="4"/>
+      <w:bookmarkEnd w:id="3"/>
     </w:p>
     <w:p>
       <w:r>
@@ -1048,11 +1045,11 @@
       <w:pPr>
         <w:pStyle w:val="Titre2"/>
       </w:pPr>
-      <w:bookmarkStart w:id="5" w:name="_Toc316547582"/>
+      <w:bookmarkStart w:id="4" w:name="_Toc316547582"/>
       <w:r>
         <w:t>Fonction demande d’autorisation</w:t>
       </w:r>
-      <w:bookmarkEnd w:id="5"/>
+      <w:bookmarkEnd w:id="4"/>
     </w:p>
     <w:p>
       <w:r>
@@ -1127,11 +1124,11 @@
       <w:pPr>
         <w:pStyle w:val="Titre2"/>
       </w:pPr>
-      <w:bookmarkStart w:id="6" w:name="_Toc316547583"/>
+      <w:bookmarkStart w:id="5" w:name="_Toc316547583"/>
       <w:r>
         <w:t>Fonction fin de transaction</w:t>
       </w:r>
-      <w:bookmarkEnd w:id="6"/>
+      <w:bookmarkEnd w:id="5"/>
     </w:p>
     <w:p>
       <w:r>
@@ -1194,7 +1191,7 @@
       <w:pPr>
         <w:pStyle w:val="Titre2"/>
       </w:pPr>
-      <w:bookmarkStart w:id="7" w:name="_Toc316547584"/>
+      <w:bookmarkStart w:id="6" w:name="_Toc316547584"/>
       <w:r>
         <w:t xml:space="preserve">Fonction </w:t>
       </w:r>
@@ -1206,7 +1203,7 @@
       <w:r>
         <w:t xml:space="preserve"> transaction</w:t>
       </w:r>
-      <w:bookmarkEnd w:id="7"/>
+      <w:bookmarkEnd w:id="6"/>
     </w:p>
     <w:p>
       <w:r>
@@ -1270,7 +1267,7 @@
       <w:pPr>
         <w:pStyle w:val="Titre2"/>
       </w:pPr>
-      <w:bookmarkStart w:id="8" w:name="_Toc316547585"/>
+      <w:bookmarkStart w:id="7" w:name="_Toc316547585"/>
       <w:r>
         <w:t xml:space="preserve">Fonction </w:t>
       </w:r>
@@ -1286,7 +1283,7 @@
       <w:r>
         <w:t>etat</w:t>
       </w:r>
-      <w:bookmarkEnd w:id="8"/>
+      <w:bookmarkEnd w:id="7"/>
       <w:proofErr w:type="spellEnd"/>
     </w:p>
     <w:p>
@@ -1368,10 +1365,7 @@
     </w:p>
     <w:p>
       <w:r>
-        <w:t xml:space="preserve">Retour : </w:t>
-      </w:r>
-      <w:r>
-        <w:t>Le label de l’état en cours</w:t>
+        <w:t>Retour : Le label de l’état en cours</w:t>
       </w:r>
     </w:p>
     <w:p/>
@@ -1379,7 +1373,7 @@
       <w:pPr>
         <w:pStyle w:val="Titre2"/>
       </w:pPr>
-      <w:bookmarkStart w:id="9" w:name="_Toc316547586"/>
+      <w:bookmarkStart w:id="8" w:name="_Toc316547586"/>
       <w:r>
         <w:t xml:space="preserve">Fonction </w:t>
       </w:r>
@@ -1391,7 +1385,7 @@
       <w:r>
         <w:t xml:space="preserve"> montant</w:t>
       </w:r>
-      <w:bookmarkEnd w:id="9"/>
+      <w:bookmarkEnd w:id="8"/>
     </w:p>
     <w:p>
       <w:r>
@@ -1442,24 +1436,18 @@
     </w:p>
     <w:p>
       <w:r>
-        <w:t xml:space="preserve">Retour : </w:t>
-      </w:r>
-      <w:r>
-        <w:t>Le montant de la transaction</w:t>
+        <w:t>Retour : Le montant de la transaction</w:t>
       </w:r>
     </w:p>
     <w:p>
       <w:pPr>
         <w:pStyle w:val="Titre2"/>
       </w:pPr>
-      <w:bookmarkStart w:id="10" w:name="_Toc316547587"/>
-      <w:r>
-        <w:t xml:space="preserve">Fonction </w:t>
-      </w:r>
-      <w:r>
-        <w:t>reset transaction</w:t>
-      </w:r>
-      <w:bookmarkEnd w:id="10"/>
+      <w:bookmarkStart w:id="9" w:name="_Toc316547587"/>
+      <w:r>
+        <w:t>Fonction reset transaction</w:t>
+      </w:r>
+      <w:bookmarkEnd w:id="9"/>
     </w:p>
     <w:p>
       <w:r>
@@ -1526,11 +1514,393 @@
       <w:pPr>
         <w:pStyle w:val="Titre1"/>
       </w:pPr>
-      <w:bookmarkStart w:id="11" w:name="_Toc316547588"/>
+      <w:bookmarkStart w:id="10" w:name="_Toc316547588"/>
       <w:r>
         <w:t>Machine à état</w:t>
       </w:r>
+      <w:bookmarkEnd w:id="10"/>
+    </w:p>
+    <w:p/>
+    <w:p>
+      <w:pPr>
+        <w:pStyle w:val="Titre2"/>
+      </w:pPr>
+      <w:r>
+        <w:t>Index Etat</w:t>
+      </w:r>
+    </w:p>
+    <w:p/>
+    <w:tbl>
+      <w:tblPr>
+        <w:tblStyle w:val="Listeclaire-Accent1"/>
+        <w:tblW w:w="0" w:type="auto"/>
+        <w:tblBorders>
+          <w:insideH w:val="single" w:sz="4" w:space="0" w:color="auto"/>
+          <w:insideV w:val="single" w:sz="4" w:space="0" w:color="auto"/>
+        </w:tblBorders>
+        <w:tblLook w:val="04A0" w:firstRow="1" w:lastRow="0" w:firstColumn="1" w:lastColumn="0" w:noHBand="0" w:noVBand="1"/>
+      </w:tblPr>
+      <w:tblGrid>
+        <w:gridCol w:w="3135"/>
+        <w:gridCol w:w="3164"/>
+        <w:gridCol w:w="2983"/>
+      </w:tblGrid>
+      <w:tr>
+        <w:trPr>
+          <w:cnfStyle w:val="100000000000" w:firstRow="1" w:lastRow="0" w:firstColumn="0" w:lastColumn="0" w:oddVBand="0" w:evenVBand="0" w:oddHBand="0" w:evenHBand="0" w:firstRowFirstColumn="0" w:firstRowLastColumn="0" w:lastRowFirstColumn="0" w:lastRowLastColumn="0"/>
+        </w:trPr>
+        <w:tc>
+          <w:tcPr>
+            <w:cnfStyle w:val="001000000000" w:firstRow="0" w:lastRow="0" w:firstColumn="1" w:lastColumn="0" w:oddVBand="0" w:evenVBand="0" w:oddHBand="0" w:evenHBand="0" w:firstRowFirstColumn="0" w:firstRowLastColumn="0" w:lastRowFirstColumn="0" w:lastRowLastColumn="0"/>
+            <w:tcW w:w="3135" w:type="dxa"/>
+          </w:tcPr>
+          <w:p>
+            <w:r>
+              <w:t>Etat</w:t>
+            </w:r>
+          </w:p>
+        </w:tc>
+        <w:tc>
+          <w:tcPr>
+            <w:tcW w:w="3164" w:type="dxa"/>
+          </w:tcPr>
+          <w:p>
+            <w:pPr>
+              <w:cnfStyle w:val="100000000000" w:firstRow="1" w:lastRow="0" w:firstColumn="0" w:lastColumn="0" w:oddVBand="0" w:evenVBand="0" w:oddHBand="0" w:evenHBand="0" w:firstRowFirstColumn="0" w:firstRowLastColumn="0" w:lastRowFirstColumn="0" w:lastRowLastColumn="0"/>
+            </w:pPr>
+            <w:proofErr w:type="spellStart"/>
+            <w:r>
+              <w:t>Num</w:t>
+            </w:r>
+            <w:proofErr w:type="spellEnd"/>
+          </w:p>
+        </w:tc>
+        <w:tc>
+          <w:tcPr>
+            <w:tcW w:w="2983" w:type="dxa"/>
+          </w:tcPr>
+          <w:p>
+            <w:pPr>
+              <w:cnfStyle w:val="100000000000" w:firstRow="1" w:lastRow="0" w:firstColumn="0" w:lastColumn="0" w:oddVBand="0" w:evenVBand="0" w:oddHBand="0" w:evenHBand="0" w:firstRowFirstColumn="0" w:firstRowLastColumn="0" w:lastRowFirstColumn="0" w:lastRowLastColumn="0"/>
+            </w:pPr>
+            <w:r>
+              <w:t>Type</w:t>
+            </w:r>
+          </w:p>
+        </w:tc>
+      </w:tr>
+      <w:tr>
+        <w:trPr>
+          <w:cnfStyle w:val="000000100000" w:firstRow="0" w:lastRow="0" w:firstColumn="0" w:lastColumn="0" w:oddVBand="0" w:evenVBand="0" w:oddHBand="1" w:evenHBand="0" w:firstRowFirstColumn="0" w:firstRowLastColumn="0" w:lastRowFirstColumn="0" w:lastRowLastColumn="0"/>
+        </w:trPr>
+        <w:tc>
+          <w:tcPr>
+            <w:cnfStyle w:val="001000000000" w:firstRow="0" w:lastRow="0" w:firstColumn="1" w:lastColumn="0" w:oddVBand="0" w:evenVBand="0" w:oddHBand="0" w:evenHBand="0" w:firstRowFirstColumn="0" w:firstRowLastColumn="0" w:lastRowFirstColumn="0" w:lastRowLastColumn="0"/>
+            <w:tcW w:w="3135" w:type="dxa"/>
+            <w:tcBorders>
+              <w:top w:val="none" w:sz="0" w:space="0" w:color="auto"/>
+              <w:left w:val="none" w:sz="0" w:space="0" w:color="auto"/>
+              <w:bottom w:val="none" w:sz="0" w:space="0" w:color="auto"/>
+            </w:tcBorders>
+          </w:tcPr>
+          <w:p>
+            <w:proofErr w:type="spellStart"/>
+            <w:r>
+              <w:t>EtatStart</w:t>
+            </w:r>
+            <w:proofErr w:type="spellEnd"/>
+          </w:p>
+        </w:tc>
+        <w:tc>
+          <w:tcPr>
+            <w:tcW w:w="3164" w:type="dxa"/>
+            <w:tcBorders>
+              <w:top w:val="none" w:sz="0" w:space="0" w:color="auto"/>
+              <w:bottom w:val="none" w:sz="0" w:space="0" w:color="auto"/>
+            </w:tcBorders>
+          </w:tcPr>
+          <w:p>
+            <w:pPr>
+              <w:cnfStyle w:val="000000100000" w:firstRow="0" w:lastRow="0" w:firstColumn="0" w:lastColumn="0" w:oddVBand="0" w:evenVBand="0" w:oddHBand="1" w:evenHBand="0" w:firstRowFirstColumn="0" w:firstRowLastColumn="0" w:lastRowFirstColumn="0" w:lastRowLastColumn="0"/>
+            </w:pPr>
+            <w:r>
+              <w:t>0</w:t>
+            </w:r>
+          </w:p>
+        </w:tc>
+        <w:tc>
+          <w:tcPr>
+            <w:tcW w:w="2983" w:type="dxa"/>
+            <w:tcBorders>
+              <w:top w:val="none" w:sz="0" w:space="0" w:color="auto"/>
+              <w:bottom w:val="none" w:sz="0" w:space="0" w:color="auto"/>
+              <w:right w:val="none" w:sz="0" w:space="0" w:color="auto"/>
+            </w:tcBorders>
+          </w:tcPr>
+          <w:p>
+            <w:pPr>
+              <w:cnfStyle w:val="000000100000" w:firstRow="0" w:lastRow="0" w:firstColumn="0" w:lastColumn="0" w:oddVBand="0" w:evenVBand="0" w:oddHBand="1" w:evenHBand="0" w:firstRowFirstColumn="0" w:firstRowLastColumn="0" w:lastRowFirstColumn="0" w:lastRowLastColumn="0"/>
+            </w:pPr>
+            <w:r>
+              <w:t>Etat de dé</w:t>
+            </w:r>
+            <w:r>
+              <w:t>part</w:t>
+            </w:r>
+          </w:p>
+        </w:tc>
+      </w:tr>
+      <w:tr>
+        <w:tc>
+          <w:tcPr>
+            <w:cnfStyle w:val="001000000000" w:firstRow="0" w:lastRow="0" w:firstColumn="1" w:lastColumn="0" w:oddVBand="0" w:evenVBand="0" w:oddHBand="0" w:evenHBand="0" w:firstRowFirstColumn="0" w:firstRowLastColumn="0" w:lastRowFirstColumn="0" w:lastRowLastColumn="0"/>
+            <w:tcW w:w="3135" w:type="dxa"/>
+          </w:tcPr>
+          <w:p>
+            <w:proofErr w:type="spellStart"/>
+            <w:r>
+              <w:t>EtatInit</w:t>
+            </w:r>
+            <w:proofErr w:type="spellEnd"/>
+          </w:p>
+        </w:tc>
+        <w:tc>
+          <w:tcPr>
+            <w:tcW w:w="3164" w:type="dxa"/>
+          </w:tcPr>
+          <w:p>
+            <w:pPr>
+              <w:cnfStyle w:val="000000000000" w:firstRow="0" w:lastRow="0" w:firstColumn="0" w:lastColumn="0" w:oddVBand="0" w:evenVBand="0" w:oddHBand="0" w:evenHBand="0" w:firstRowFirstColumn="0" w:firstRowLastColumn="0" w:lastRowFirstColumn="0" w:lastRowLastColumn="0"/>
+            </w:pPr>
+            <w:r>
+              <w:t>1</w:t>
+            </w:r>
+          </w:p>
+        </w:tc>
+        <w:tc>
+          <w:tcPr>
+            <w:tcW w:w="2983" w:type="dxa"/>
+          </w:tcPr>
+          <w:p>
+            <w:pPr>
+              <w:cnfStyle w:val="000000000000" w:firstRow="0" w:lastRow="0" w:firstColumn="0" w:lastColumn="0" w:oddVBand="0" w:evenVBand="0" w:oddHBand="0" w:evenHBand="0" w:firstRowFirstColumn="0" w:firstRowLastColumn="0" w:lastRowFirstColumn="0" w:lastRowLastColumn="0"/>
+            </w:pPr>
+            <w:r>
+              <w:t>TPE</w:t>
+            </w:r>
+          </w:p>
+        </w:tc>
+      </w:tr>
+      <w:tr>
+        <w:trPr>
+          <w:cnfStyle w:val="000000100000" w:firstRow="0" w:lastRow="0" w:firstColumn="0" w:lastColumn="0" w:oddVBand="0" w:evenVBand="0" w:oddHBand="1" w:evenHBand="0" w:firstRowFirstColumn="0" w:firstRowLastColumn="0" w:lastRowFirstColumn="0" w:lastRowLastColumn="0"/>
+        </w:trPr>
+        <w:tc>
+          <w:tcPr>
+            <w:cnfStyle w:val="001000000000" w:firstRow="0" w:lastRow="0" w:firstColumn="1" w:lastColumn="0" w:oddVBand="0" w:evenVBand="0" w:oddHBand="0" w:evenHBand="0" w:firstRowFirstColumn="0" w:firstRowLastColumn="0" w:lastRowFirstColumn="0" w:lastRowLastColumn="0"/>
+            <w:tcW w:w="3135" w:type="dxa"/>
+          </w:tcPr>
+          <w:p>
+            <w:proofErr w:type="spellStart"/>
+            <w:r>
+              <w:t>EtatMontant</w:t>
+            </w:r>
+            <w:proofErr w:type="spellEnd"/>
+          </w:p>
+        </w:tc>
+        <w:tc>
+          <w:tcPr>
+            <w:tcW w:w="3164" w:type="dxa"/>
+          </w:tcPr>
+          <w:p>
+            <w:pPr>
+              <w:cnfStyle w:val="000000100000" w:firstRow="0" w:lastRow="0" w:firstColumn="0" w:lastColumn="0" w:oddVBand="0" w:evenVBand="0" w:oddHBand="1" w:evenHBand="0" w:firstRowFirstColumn="0" w:firstRowLastColumn="0" w:lastRowFirstColumn="0" w:lastRowLastColumn="0"/>
+            </w:pPr>
+            <w:r>
+              <w:t>2</w:t>
+            </w:r>
+          </w:p>
+        </w:tc>
+        <w:tc>
+          <w:tcPr>
+            <w:tcW w:w="2983" w:type="dxa"/>
+          </w:tcPr>
+          <w:p>
+            <w:pPr>
+              <w:cnfStyle w:val="000000100000" w:firstRow="0" w:lastRow="0" w:firstColumn="0" w:lastColumn="0" w:oddVBand="0" w:evenVBand="0" w:oddHBand="1" w:evenHBand="0" w:firstRowFirstColumn="0" w:firstRowLastColumn="0" w:lastRowFirstColumn="0" w:lastRowLastColumn="0"/>
+            </w:pPr>
+            <w:r>
+              <w:t>TPE</w:t>
+            </w:r>
+          </w:p>
+        </w:tc>
+      </w:tr>
+      <w:tr>
+        <w:tc>
+          <w:tcPr>
+            <w:cnfStyle w:val="001000000000" w:firstRow="0" w:lastRow="0" w:firstColumn="1" w:lastColumn="0" w:oddVBand="0" w:evenVBand="0" w:oddHBand="0" w:evenHBand="0" w:firstRowFirstColumn="0" w:firstRowLastColumn="0" w:lastRowFirstColumn="0" w:lastRowLastColumn="0"/>
+            <w:tcW w:w="3135" w:type="dxa"/>
+          </w:tcPr>
+          <w:p>
+            <w:proofErr w:type="spellStart"/>
+            <w:r>
+              <w:t>EtatPorteurIdent</w:t>
+            </w:r>
+            <w:proofErr w:type="spellEnd"/>
+          </w:p>
+        </w:tc>
+        <w:tc>
+          <w:tcPr>
+            <w:tcW w:w="3164" w:type="dxa"/>
+          </w:tcPr>
+          <w:p>
+            <w:pPr>
+              <w:cnfStyle w:val="000000000000" w:firstRow="0" w:lastRow="0" w:firstColumn="0" w:lastColumn="0" w:oddVBand="0" w:evenVBand="0" w:oddHBand="0" w:evenHBand="0" w:firstRowFirstColumn="0" w:firstRowLastColumn="0" w:lastRowFirstColumn="0" w:lastRowLastColumn="0"/>
+            </w:pPr>
+            <w:r>
+              <w:t>3</w:t>
+            </w:r>
+          </w:p>
+        </w:tc>
+        <w:tc>
+          <w:tcPr>
+            <w:tcW w:w="2983" w:type="dxa"/>
+          </w:tcPr>
+          <w:p>
+            <w:pPr>
+              <w:cnfStyle w:val="000000000000" w:firstRow="0" w:lastRow="0" w:firstColumn="0" w:lastColumn="0" w:oddVBand="0" w:evenVBand="0" w:oddHBand="0" w:evenHBand="0" w:firstRowFirstColumn="0" w:firstRowLastColumn="0" w:lastRowFirstColumn="0" w:lastRowLastColumn="0"/>
+            </w:pPr>
+            <w:r>
+              <w:t>Carte</w:t>
+            </w:r>
+          </w:p>
+        </w:tc>
+      </w:tr>
+      <w:tr>
+        <w:trPr>
+          <w:cnfStyle w:val="000000100000" w:firstRow="0" w:lastRow="0" w:firstColumn="0" w:lastColumn="0" w:oddVBand="0" w:evenVBand="0" w:oddHBand="1" w:evenHBand="0" w:firstRowFirstColumn="0" w:firstRowLastColumn="0" w:lastRowFirstColumn="0" w:lastRowLastColumn="0"/>
+        </w:trPr>
+        <w:tc>
+          <w:tcPr>
+            <w:cnfStyle w:val="001000000000" w:firstRow="0" w:lastRow="0" w:firstColumn="1" w:lastColumn="0" w:oddVBand="0" w:evenVBand="0" w:oddHBand="0" w:evenHBand="0" w:firstRowFirstColumn="0" w:firstRowLastColumn="0" w:lastRowFirstColumn="0" w:lastRowLastColumn="0"/>
+            <w:tcW w:w="3135" w:type="dxa"/>
+          </w:tcPr>
+          <w:p>
+            <w:proofErr w:type="spellStart"/>
+            <w:r>
+              <w:t>EtatDemandeAuto</w:t>
+            </w:r>
+            <w:proofErr w:type="spellEnd"/>
+          </w:p>
+        </w:tc>
+        <w:tc>
+          <w:tcPr>
+            <w:tcW w:w="3164" w:type="dxa"/>
+          </w:tcPr>
+          <w:p>
+            <w:pPr>
+              <w:cnfStyle w:val="000000100000" w:firstRow="0" w:lastRow="0" w:firstColumn="0" w:lastColumn="0" w:oddVBand="0" w:evenVBand="0" w:oddHBand="1" w:evenHBand="0" w:firstRowFirstColumn="0" w:firstRowLastColumn="0" w:lastRowFirstColumn="0" w:lastRowLastColumn="0"/>
+            </w:pPr>
+            <w:r>
+              <w:t>4</w:t>
+            </w:r>
+          </w:p>
+        </w:tc>
+        <w:tc>
+          <w:tcPr>
+            <w:tcW w:w="2983" w:type="dxa"/>
+          </w:tcPr>
+          <w:p>
+            <w:pPr>
+              <w:cnfStyle w:val="000000100000" w:firstRow="0" w:lastRow="0" w:firstColumn="0" w:lastColumn="0" w:oddVBand="0" w:evenVBand="0" w:oddHBand="1" w:evenHBand="0" w:firstRowFirstColumn="0" w:firstRowLastColumn="0" w:lastRowFirstColumn="0" w:lastRowLastColumn="0"/>
+            </w:pPr>
+            <w:r>
+              <w:t>TPE</w:t>
+            </w:r>
+          </w:p>
+        </w:tc>
+      </w:tr>
+      <w:tr>
+        <w:tc>
+          <w:tcPr>
+            <w:cnfStyle w:val="001000000000" w:firstRow="0" w:lastRow="0" w:firstColumn="1" w:lastColumn="0" w:oddVBand="0" w:evenVBand="0" w:oddHBand="0" w:evenHBand="0" w:firstRowFirstColumn="0" w:firstRowLastColumn="0" w:lastRowFirstColumn="0" w:lastRowLastColumn="0"/>
+            <w:tcW w:w="3135" w:type="dxa"/>
+          </w:tcPr>
+          <w:p>
+            <w:proofErr w:type="spellStart"/>
+            <w:r>
+              <w:t>EtatFinTransaction</w:t>
+            </w:r>
+            <w:proofErr w:type="spellEnd"/>
+          </w:p>
+        </w:tc>
+        <w:tc>
+          <w:tcPr>
+            <w:tcW w:w="3164" w:type="dxa"/>
+          </w:tcPr>
+          <w:p>
+            <w:pPr>
+              <w:cnfStyle w:val="000000000000" w:firstRow="0" w:lastRow="0" w:firstColumn="0" w:lastColumn="0" w:oddVBand="0" w:evenVBand="0" w:oddHBand="0" w:evenHBand="0" w:firstRowFirstColumn="0" w:firstRowLastColumn="0" w:lastRowFirstColumn="0" w:lastRowLastColumn="0"/>
+            </w:pPr>
+            <w:r>
+              <w:t>5</w:t>
+            </w:r>
+          </w:p>
+        </w:tc>
+        <w:tc>
+          <w:tcPr>
+            <w:tcW w:w="2983" w:type="dxa"/>
+          </w:tcPr>
+          <w:p>
+            <w:pPr>
+              <w:cnfStyle w:val="000000000000" w:firstRow="0" w:lastRow="0" w:firstColumn="0" w:lastColumn="0" w:oddVBand="0" w:evenVBand="0" w:oddHBand="0" w:evenHBand="0" w:firstRowFirstColumn="0" w:firstRowLastColumn="0" w:lastRowFirstColumn="0" w:lastRowLastColumn="0"/>
+            </w:pPr>
+            <w:r>
+              <w:t>TPE</w:t>
+            </w:r>
+          </w:p>
+        </w:tc>
+      </w:tr>
+    </w:tbl>
+    <w:p/>
+    <w:p/>
+    <w:p/>
+    <w:p>
+      <w:pPr>
+        <w:pStyle w:val="Titre1"/>
+      </w:pPr>
+      <w:r>
+        <w:t>WebSocket</w:t>
+      </w:r>
+    </w:p>
+    <w:p/>
+    <w:p>
+      <w:r>
+        <w:t>Un WebS</w:t>
+      </w:r>
+      <w:r>
+        <w:t>ocket est implémenté avec le WebService, celui-ci sert pour la commun</w:t>
+      </w:r>
+      <w:r>
+        <w:t>ic</w:t>
+      </w:r>
+      <w:r>
+        <w:t>ation avec le client Web</w:t>
+      </w:r>
+      <w:r>
+        <w:t>. Ainsi on a une communication full duplex en temps réel.</w:t>
+      </w:r>
+    </w:p>
+    <w:p/>
+    <w:p>
+      <w:r>
+        <w:t>Le WebService</w:t>
+      </w:r>
+      <w:bookmarkStart w:id="11" w:name="_GoBack"/>
       <w:bookmarkEnd w:id="11"/>
+      <w:r>
+        <w:t xml:space="preserve"> envoi aux clients connecté au WebSocket une mise à jour à chaque changement d’état de la transaction.</w:t>
+      </w:r>
     </w:p>
     <w:sectPr>
       <w:pgSz w:w="11900" w:h="16840"/>
@@ -2054,6 +2424,118 @@
       <w:szCs w:val="20"/>
     </w:rPr>
   </w:style>
+  <w:style w:type="table" w:styleId="Grille">
+    <w:name w:val="Table Grid"/>
+    <w:basedOn w:val="TableauNormal"/>
+    <w:uiPriority w:val="59"/>
+    <w:rsid w:val="00925036"/>
+    <w:tblPr>
+      <w:tblInd w:w="0" w:type="dxa"/>
+      <w:tblBorders>
+        <w:top w:val="single" w:sz="4" w:space="0" w:color="auto"/>
+        <w:left w:val="single" w:sz="4" w:space="0" w:color="auto"/>
+        <w:bottom w:val="single" w:sz="4" w:space="0" w:color="auto"/>
+        <w:right w:val="single" w:sz="4" w:space="0" w:color="auto"/>
+        <w:insideH w:val="single" w:sz="4" w:space="0" w:color="auto"/>
+        <w:insideV w:val="single" w:sz="4" w:space="0" w:color="auto"/>
+      </w:tblBorders>
+      <w:tblCellMar>
+        <w:top w:w="0" w:type="dxa"/>
+        <w:left w:w="108" w:type="dxa"/>
+        <w:bottom w:w="0" w:type="dxa"/>
+        <w:right w:w="108" w:type="dxa"/>
+      </w:tblCellMar>
+    </w:tblPr>
+  </w:style>
+  <w:style w:type="table" w:styleId="Listeclaire-Accent1">
+    <w:name w:val="Light List Accent 1"/>
+    <w:basedOn w:val="TableauNormal"/>
+    <w:uiPriority w:val="61"/>
+    <w:rsid w:val="00925036"/>
+    <w:tblPr>
+      <w:tblStyleRowBandSize w:val="1"/>
+      <w:tblStyleColBandSize w:val="1"/>
+      <w:tblInd w:w="0" w:type="dxa"/>
+      <w:tblBorders>
+        <w:top w:val="single" w:sz="8" w:space="0" w:color="4F81BD" w:themeColor="accent1"/>
+        <w:left w:val="single" w:sz="8" w:space="0" w:color="4F81BD" w:themeColor="accent1"/>
+        <w:bottom w:val="single" w:sz="8" w:space="0" w:color="4F81BD" w:themeColor="accent1"/>
+        <w:right w:val="single" w:sz="8" w:space="0" w:color="4F81BD" w:themeColor="accent1"/>
+      </w:tblBorders>
+      <w:tblCellMar>
+        <w:top w:w="0" w:type="dxa"/>
+        <w:left w:w="108" w:type="dxa"/>
+        <w:bottom w:w="0" w:type="dxa"/>
+        <w:right w:w="108" w:type="dxa"/>
+      </w:tblCellMar>
+    </w:tblPr>
+    <w:tblStylePr w:type="firstRow">
+      <w:pPr>
+        <w:spacing w:before="0" w:after="0" w:line="240" w:lineRule="auto"/>
+      </w:pPr>
+      <w:rPr>
+        <w:b/>
+        <w:bCs/>
+        <w:color w:val="FFFFFF" w:themeColor="background1"/>
+      </w:rPr>
+      <w:tblPr/>
+      <w:tcPr>
+        <w:shd w:val="clear" w:color="auto" w:fill="4F81BD" w:themeFill="accent1"/>
+      </w:tcPr>
+    </w:tblStylePr>
+    <w:tblStylePr w:type="lastRow">
+      <w:pPr>
+        <w:spacing w:before="0" w:after="0" w:line="240" w:lineRule="auto"/>
+      </w:pPr>
+      <w:rPr>
+        <w:b/>
+        <w:bCs/>
+      </w:rPr>
+      <w:tblPr/>
+      <w:tcPr>
+        <w:tcBorders>
+          <w:top w:val="double" w:sz="6" w:space="0" w:color="4F81BD" w:themeColor="accent1"/>
+          <w:left w:val="single" w:sz="8" w:space="0" w:color="4F81BD" w:themeColor="accent1"/>
+          <w:bottom w:val="single" w:sz="8" w:space="0" w:color="4F81BD" w:themeColor="accent1"/>
+          <w:right w:val="single" w:sz="8" w:space="0" w:color="4F81BD" w:themeColor="accent1"/>
+        </w:tcBorders>
+      </w:tcPr>
+    </w:tblStylePr>
+    <w:tblStylePr w:type="firstCol">
+      <w:rPr>
+        <w:b/>
+        <w:bCs/>
+      </w:rPr>
+    </w:tblStylePr>
+    <w:tblStylePr w:type="lastCol">
+      <w:rPr>
+        <w:b/>
+        <w:bCs/>
+      </w:rPr>
+    </w:tblStylePr>
+    <w:tblStylePr w:type="band1Vert">
+      <w:tblPr/>
+      <w:tcPr>
+        <w:tcBorders>
+          <w:top w:val="single" w:sz="8" w:space="0" w:color="4F81BD" w:themeColor="accent1"/>
+          <w:left w:val="single" w:sz="8" w:space="0" w:color="4F81BD" w:themeColor="accent1"/>
+          <w:bottom w:val="single" w:sz="8" w:space="0" w:color="4F81BD" w:themeColor="accent1"/>
+          <w:right w:val="single" w:sz="8" w:space="0" w:color="4F81BD" w:themeColor="accent1"/>
+        </w:tcBorders>
+      </w:tcPr>
+    </w:tblStylePr>
+    <w:tblStylePr w:type="band1Horz">
+      <w:tblPr/>
+      <w:tcPr>
+        <w:tcBorders>
+          <w:top w:val="single" w:sz="8" w:space="0" w:color="4F81BD" w:themeColor="accent1"/>
+          <w:left w:val="single" w:sz="8" w:space="0" w:color="4F81BD" w:themeColor="accent1"/>
+          <w:bottom w:val="single" w:sz="8" w:space="0" w:color="4F81BD" w:themeColor="accent1"/>
+          <w:right w:val="single" w:sz="8" w:space="0" w:color="4F81BD" w:themeColor="accent1"/>
+        </w:tcBorders>
+      </w:tcPr>
+    </w:tblStylePr>
+  </w:style>
 </w:styles>
 </file>
 
@@ -2568,6 +3050,118 @@
       <w:sz w:val="20"/>
       <w:szCs w:val="20"/>
     </w:rPr>
+  </w:style>
+  <w:style w:type="table" w:styleId="Grille">
+    <w:name w:val="Table Grid"/>
+    <w:basedOn w:val="TableauNormal"/>
+    <w:uiPriority w:val="59"/>
+    <w:rsid w:val="00925036"/>
+    <w:tblPr>
+      <w:tblInd w:w="0" w:type="dxa"/>
+      <w:tblBorders>
+        <w:top w:val="single" w:sz="4" w:space="0" w:color="auto"/>
+        <w:left w:val="single" w:sz="4" w:space="0" w:color="auto"/>
+        <w:bottom w:val="single" w:sz="4" w:space="0" w:color="auto"/>
+        <w:right w:val="single" w:sz="4" w:space="0" w:color="auto"/>
+        <w:insideH w:val="single" w:sz="4" w:space="0" w:color="auto"/>
+        <w:insideV w:val="single" w:sz="4" w:space="0" w:color="auto"/>
+      </w:tblBorders>
+      <w:tblCellMar>
+        <w:top w:w="0" w:type="dxa"/>
+        <w:left w:w="108" w:type="dxa"/>
+        <w:bottom w:w="0" w:type="dxa"/>
+        <w:right w:w="108" w:type="dxa"/>
+      </w:tblCellMar>
+    </w:tblPr>
+  </w:style>
+  <w:style w:type="table" w:styleId="Listeclaire-Accent1">
+    <w:name w:val="Light List Accent 1"/>
+    <w:basedOn w:val="TableauNormal"/>
+    <w:uiPriority w:val="61"/>
+    <w:rsid w:val="00925036"/>
+    <w:tblPr>
+      <w:tblStyleRowBandSize w:val="1"/>
+      <w:tblStyleColBandSize w:val="1"/>
+      <w:tblInd w:w="0" w:type="dxa"/>
+      <w:tblBorders>
+        <w:top w:val="single" w:sz="8" w:space="0" w:color="4F81BD" w:themeColor="accent1"/>
+        <w:left w:val="single" w:sz="8" w:space="0" w:color="4F81BD" w:themeColor="accent1"/>
+        <w:bottom w:val="single" w:sz="8" w:space="0" w:color="4F81BD" w:themeColor="accent1"/>
+        <w:right w:val="single" w:sz="8" w:space="0" w:color="4F81BD" w:themeColor="accent1"/>
+      </w:tblBorders>
+      <w:tblCellMar>
+        <w:top w:w="0" w:type="dxa"/>
+        <w:left w:w="108" w:type="dxa"/>
+        <w:bottom w:w="0" w:type="dxa"/>
+        <w:right w:w="108" w:type="dxa"/>
+      </w:tblCellMar>
+    </w:tblPr>
+    <w:tblStylePr w:type="firstRow">
+      <w:pPr>
+        <w:spacing w:before="0" w:after="0" w:line="240" w:lineRule="auto"/>
+      </w:pPr>
+      <w:rPr>
+        <w:b/>
+        <w:bCs/>
+        <w:color w:val="FFFFFF" w:themeColor="background1"/>
+      </w:rPr>
+      <w:tblPr/>
+      <w:tcPr>
+        <w:shd w:val="clear" w:color="auto" w:fill="4F81BD" w:themeFill="accent1"/>
+      </w:tcPr>
+    </w:tblStylePr>
+    <w:tblStylePr w:type="lastRow">
+      <w:pPr>
+        <w:spacing w:before="0" w:after="0" w:line="240" w:lineRule="auto"/>
+      </w:pPr>
+      <w:rPr>
+        <w:b/>
+        <w:bCs/>
+      </w:rPr>
+      <w:tblPr/>
+      <w:tcPr>
+        <w:tcBorders>
+          <w:top w:val="double" w:sz="6" w:space="0" w:color="4F81BD" w:themeColor="accent1"/>
+          <w:left w:val="single" w:sz="8" w:space="0" w:color="4F81BD" w:themeColor="accent1"/>
+          <w:bottom w:val="single" w:sz="8" w:space="0" w:color="4F81BD" w:themeColor="accent1"/>
+          <w:right w:val="single" w:sz="8" w:space="0" w:color="4F81BD" w:themeColor="accent1"/>
+        </w:tcBorders>
+      </w:tcPr>
+    </w:tblStylePr>
+    <w:tblStylePr w:type="firstCol">
+      <w:rPr>
+        <w:b/>
+        <w:bCs/>
+      </w:rPr>
+    </w:tblStylePr>
+    <w:tblStylePr w:type="lastCol">
+      <w:rPr>
+        <w:b/>
+        <w:bCs/>
+      </w:rPr>
+    </w:tblStylePr>
+    <w:tblStylePr w:type="band1Vert">
+      <w:tblPr/>
+      <w:tcPr>
+        <w:tcBorders>
+          <w:top w:val="single" w:sz="8" w:space="0" w:color="4F81BD" w:themeColor="accent1"/>
+          <w:left w:val="single" w:sz="8" w:space="0" w:color="4F81BD" w:themeColor="accent1"/>
+          <w:bottom w:val="single" w:sz="8" w:space="0" w:color="4F81BD" w:themeColor="accent1"/>
+          <w:right w:val="single" w:sz="8" w:space="0" w:color="4F81BD" w:themeColor="accent1"/>
+        </w:tcBorders>
+      </w:tcPr>
+    </w:tblStylePr>
+    <w:tblStylePr w:type="band1Horz">
+      <w:tblPr/>
+      <w:tcPr>
+        <w:tcBorders>
+          <w:top w:val="single" w:sz="8" w:space="0" w:color="4F81BD" w:themeColor="accent1"/>
+          <w:left w:val="single" w:sz="8" w:space="0" w:color="4F81BD" w:themeColor="accent1"/>
+          <w:bottom w:val="single" w:sz="8" w:space="0" w:color="4F81BD" w:themeColor="accent1"/>
+          <w:right w:val="single" w:sz="8" w:space="0" w:color="4F81BD" w:themeColor="accent1"/>
+        </w:tcBorders>
+      </w:tcPr>
+    </w:tblStylePr>
   </w:style>
 </w:styles>
 </file>
@@ -2897,7 +3491,7 @@
 </file>
 
 <file path=customXml/itemProps1.xml><?xml version="1.0" encoding="utf-8"?>
-<ds:datastoreItem xmlns:ds="http://schemas.openxmlformats.org/officeDocument/2006/customXml" ds:itemID="{6F374598-F6FD-CF47-8C74-5DB1F9BCF11B}">
+<ds:datastoreItem xmlns:ds="http://schemas.openxmlformats.org/officeDocument/2006/customXml" ds:itemID="{DDA3EE54-9F67-0D43-ABC0-9C9C1536F633}">
   <ds:schemaRefs>
     <ds:schemaRef ds:uri="http://schemas.openxmlformats.org/officeDocument/2006/bibliography"/>
   </ds:schemaRefs>

</xml_diff>

<commit_message>
[ADD] Ajout de nouveaux Etat [MOD] Correctifs
</commit_message>
<xml_diff>
--- a/Demonetik_DocumentationTechnique-1.0.docx
+++ b/Demonetik_DocumentationTechnique-1.0.docx
@@ -14,13 +14,8 @@
       <w:pPr>
         <w:pStyle w:val="Titre"/>
       </w:pPr>
-      <w:proofErr w:type="spellStart"/>
-      <w:r>
-        <w:t>Demonetik</w:t>
-      </w:r>
-      <w:proofErr w:type="spellEnd"/>
-      <w:r>
-        <w:t xml:space="preserve"> WebService</w:t>
+      <w:r>
+        <w:t>Demonetik WebService</w:t>
       </w:r>
     </w:p>
     <w:p/>
@@ -788,13 +783,8 @@
     </w:p>
     <w:p>
       <w:r>
-        <w:t xml:space="preserve">Initialise la transaction, passage à l’état : </w:t>
-      </w:r>
-      <w:proofErr w:type="spellStart"/>
-      <w:r>
-        <w:t>EtatInit</w:t>
-      </w:r>
-      <w:proofErr w:type="spellEnd"/>
+        <w:t>Initialise la transaction, passage à l’état : EtatInit</w:t>
+      </w:r>
     </w:p>
     <w:p>
       <w:r>
@@ -846,13 +836,8 @@
     </w:p>
     <w:p>
       <w:r>
-        <w:t xml:space="preserve">Définis le montant de la transaction, passage à l’état : </w:t>
-      </w:r>
-      <w:proofErr w:type="spellStart"/>
-      <w:r>
-        <w:t>EtatMontant</w:t>
-      </w:r>
-      <w:proofErr w:type="spellEnd"/>
+        <w:t>Définis le montant de la transaction, passage à l’état : EtatMontant</w:t>
+      </w:r>
     </w:p>
     <w:p>
       <w:r>
@@ -878,49 +863,19 @@
         <w:rPr>
           <w:i/>
         </w:rPr>
-        <w:t>localhost:8080/</w:t>
-      </w:r>
-      <w:proofErr w:type="spellStart"/>
-      <w:r>
-        <w:rPr>
-          <w:i/>
-        </w:rPr>
-        <w:t>DemonetikWebService</w:t>
-      </w:r>
-      <w:proofErr w:type="spellEnd"/>
-      <w:r>
-        <w:rPr>
-          <w:i/>
-        </w:rPr>
-        <w:t>/</w:t>
-      </w:r>
-      <w:proofErr w:type="spellStart"/>
-      <w:r>
-        <w:rPr>
-          <w:i/>
-        </w:rPr>
-        <w:t>demonetik</w:t>
-      </w:r>
-      <w:proofErr w:type="spellEnd"/>
-      <w:r>
-        <w:rPr>
-          <w:i/>
-        </w:rPr>
-        <w:t>/transaction/montant</w:t>
+        <w:t>localhost:8080/DemonetikWebService/demonetik/transaction/montant</w:t>
       </w:r>
     </w:p>
     <w:p>
       <w:r>
         <w:t xml:space="preserve">Paramètre : </w:t>
       </w:r>
-      <w:proofErr w:type="spellStart"/>
       <w:r>
         <w:rPr>
           <w:b/>
         </w:rPr>
         <w:t>int</w:t>
       </w:r>
-      <w:proofErr w:type="spellEnd"/>
       <w:r>
         <w:t xml:space="preserve"> montant</w:t>
       </w:r>
@@ -943,13 +898,8 @@
     </w:p>
     <w:p>
       <w:r>
-        <w:t xml:space="preserve">Définis le porteur de la transaction, passage à l’état : </w:t>
-      </w:r>
-      <w:proofErr w:type="spellStart"/>
-      <w:r>
-        <w:t>EtatPorteurIdent</w:t>
-      </w:r>
-      <w:proofErr w:type="spellEnd"/>
+        <w:t>Définis le porteur de la transaction, passage à l’état : EtatPorteurIdent</w:t>
+      </w:r>
     </w:p>
     <w:p>
       <w:r>
@@ -996,43 +946,24 @@
         <w:t>String</w:t>
       </w:r>
       <w:r>
-        <w:t xml:space="preserve"> _</w:t>
-      </w:r>
-      <w:proofErr w:type="spellStart"/>
-      <w:r>
-        <w:t>prenom</w:t>
-      </w:r>
-      <w:proofErr w:type="spellEnd"/>
-      <w:r>
-        <w:t xml:space="preserve">, </w:t>
-      </w:r>
-      <w:proofErr w:type="spellStart"/>
+        <w:t xml:space="preserve"> _prenom</w:t>
+      </w:r>
+      <w:r>
+        <w:t>,</w:t>
+      </w:r>
+      <w:r>
+        <w:t xml:space="preserve"> </w:t>
+      </w:r>
       <w:r>
         <w:rPr>
           <w:b/>
           <w:bCs/>
         </w:rPr>
-        <w:t>int</w:t>
-      </w:r>
-      <w:proofErr w:type="spellEnd"/>
-      <w:r>
-        <w:t xml:space="preserve"> _plafond, </w:t>
-      </w:r>
-      <w:r>
-        <w:rPr>
-          <w:b/>
-          <w:bCs/>
-        </w:rPr>
-        <w:t>double</w:t>
-      </w:r>
-      <w:r>
-        <w:t xml:space="preserve"> _</w:t>
-      </w:r>
-      <w:proofErr w:type="spellStart"/>
-      <w:r>
-        <w:t>numCarte</w:t>
-      </w:r>
-      <w:proofErr w:type="spellEnd"/>
+        <w:t>String</w:t>
+      </w:r>
+      <w:r>
+        <w:t xml:space="preserve"> _numCarte</w:t>
+      </w:r>
     </w:p>
     <w:p>
       <w:r>
@@ -1053,13 +984,8 @@
     </w:p>
     <w:p>
       <w:r>
-        <w:t xml:space="preserve">Définis le porteur de la transaction, passage à l’état : </w:t>
-      </w:r>
-      <w:proofErr w:type="spellStart"/>
-      <w:r>
-        <w:t>EtatDemandeAuto</w:t>
-      </w:r>
-      <w:proofErr w:type="spellEnd"/>
+        <w:t>Définis le porteur de la transaction, passage à l’état : EtatDemandeAuto</w:t>
+      </w:r>
     </w:p>
     <w:p>
       <w:r>
@@ -1096,14 +1022,12 @@
       <w:r>
         <w:t xml:space="preserve">: </w:t>
       </w:r>
-      <w:proofErr w:type="spellStart"/>
       <w:r>
         <w:rPr>
           <w:b/>
         </w:rPr>
         <w:t>int</w:t>
       </w:r>
-      <w:proofErr w:type="spellEnd"/>
       <w:r>
         <w:rPr>
           <w:b/>
@@ -1132,13 +1056,8 @@
     </w:p>
     <w:p>
       <w:r>
-        <w:t xml:space="preserve">Termine la transaction en cours, passage à l’état : </w:t>
-      </w:r>
-      <w:proofErr w:type="spellStart"/>
-      <w:r>
-        <w:t>EtatFinTransaction</w:t>
-      </w:r>
-      <w:proofErr w:type="spellEnd"/>
+        <w:t>Termine la transaction en cours, passage à l’état : EtatFinTransaction</w:t>
+      </w:r>
     </w:p>
     <w:p>
       <w:r>
@@ -1195,13 +1114,8 @@
       <w:r>
         <w:t xml:space="preserve">Fonction </w:t>
       </w:r>
-      <w:proofErr w:type="spellStart"/>
-      <w:r>
-        <w:t>get</w:t>
-      </w:r>
-      <w:proofErr w:type="spellEnd"/>
-      <w:r>
-        <w:t xml:space="preserve"> transaction</w:t>
+      <w:r>
+        <w:t>get transaction</w:t>
       </w:r>
       <w:bookmarkEnd w:id="6"/>
     </w:p>
@@ -1245,14 +1159,12 @@
       <w:r>
         <w:t xml:space="preserve">: </w:t>
       </w:r>
-      <w:proofErr w:type="spellStart"/>
       <w:r>
         <w:rPr>
           <w:b/>
         </w:rPr>
         <w:t>aucin</w:t>
       </w:r>
-      <w:proofErr w:type="spellEnd"/>
     </w:p>
     <w:p>
       <w:r>
@@ -1269,22 +1181,9 @@
       </w:pPr>
       <w:bookmarkStart w:id="7" w:name="_Toc316547585"/>
       <w:r>
-        <w:t xml:space="preserve">Fonction </w:t>
-      </w:r>
-      <w:proofErr w:type="spellStart"/>
-      <w:r>
-        <w:t>get</w:t>
-      </w:r>
-      <w:proofErr w:type="spellEnd"/>
-      <w:r>
-        <w:t xml:space="preserve"> </w:t>
-      </w:r>
-      <w:proofErr w:type="spellStart"/>
-      <w:r>
-        <w:t>etat</w:t>
+        <w:t>Fonction get etat</w:t>
       </w:r>
       <w:bookmarkEnd w:id="7"/>
-      <w:proofErr w:type="spellEnd"/>
     </w:p>
     <w:p>
       <w:r>
@@ -1310,44 +1209,14 @@
         <w:rPr>
           <w:i/>
         </w:rPr>
-        <w:t>localhost:8080/</w:t>
-      </w:r>
-      <w:proofErr w:type="spellStart"/>
+        <w:t>localhost:8080/DemonetikWebService/demonetik/transaction/</w:t>
+      </w:r>
       <w:r>
         <w:rPr>
           <w:i/>
         </w:rPr>
-        <w:t>DemonetikWebService</w:t>
-      </w:r>
-      <w:proofErr w:type="spellEnd"/>
-      <w:r>
-        <w:rPr>
-          <w:i/>
-        </w:rPr>
-        <w:t>/</w:t>
-      </w:r>
-      <w:proofErr w:type="spellStart"/>
-      <w:r>
-        <w:rPr>
-          <w:i/>
-        </w:rPr>
-        <w:t>demonetik</w:t>
-      </w:r>
-      <w:proofErr w:type="spellEnd"/>
-      <w:r>
-        <w:rPr>
-          <w:i/>
-        </w:rPr>
-        <w:t>/transaction/</w:t>
-      </w:r>
-      <w:proofErr w:type="spellStart"/>
-      <w:r>
-        <w:rPr>
-          <w:i/>
-        </w:rPr>
         <w:t>getetat</w:t>
       </w:r>
-      <w:proofErr w:type="spellEnd"/>
     </w:p>
     <w:p>
       <w:r>
@@ -1375,15 +1244,7 @@
       </w:pPr>
       <w:bookmarkStart w:id="8" w:name="_Toc316547586"/>
       <w:r>
-        <w:t xml:space="preserve">Fonction </w:t>
-      </w:r>
-      <w:proofErr w:type="spellStart"/>
-      <w:r>
-        <w:t>get</w:t>
-      </w:r>
-      <w:proofErr w:type="spellEnd"/>
-      <w:r>
-        <w:t xml:space="preserve"> montant</w:t>
+        <w:t>Fonction get montant</w:t>
       </w:r>
       <w:bookmarkEnd w:id="8"/>
     </w:p>
@@ -1451,13 +1312,8 @@
     </w:p>
     <w:p>
       <w:r>
-        <w:t xml:space="preserve">Réinitialise la transaction, passage à l’état : </w:t>
-      </w:r>
-      <w:proofErr w:type="spellStart"/>
-      <w:r>
-        <w:t>EtatStart</w:t>
-      </w:r>
-      <w:proofErr w:type="spellEnd"/>
+        <w:t>Réinitialise la transaction, passage à l’état : EtatStart</w:t>
+      </w:r>
     </w:p>
     <w:p>
       <w:r>
@@ -1568,11 +1424,9 @@
             <w:pPr>
               <w:cnfStyle w:val="100000000000" w:firstRow="1" w:lastRow="0" w:firstColumn="0" w:lastColumn="0" w:oddVBand="0" w:evenVBand="0" w:oddHBand="0" w:evenHBand="0" w:firstRowFirstColumn="0" w:firstRowLastColumn="0" w:lastRowFirstColumn="0" w:lastRowLastColumn="0"/>
             </w:pPr>
-            <w:proofErr w:type="spellStart"/>
             <w:r>
               <w:t>Num</w:t>
             </w:r>
-            <w:proofErr w:type="spellEnd"/>
           </w:p>
         </w:tc>
         <w:tc>
@@ -1604,11 +1458,9 @@
             </w:tcBorders>
           </w:tcPr>
           <w:p>
-            <w:proofErr w:type="spellStart"/>
             <w:r>
               <w:t>EtatStart</w:t>
             </w:r>
-            <w:proofErr w:type="spellEnd"/>
           </w:p>
         </w:tc>
         <w:tc>
@@ -1657,11 +1509,9 @@
             <w:tcW w:w="3135" w:type="dxa"/>
           </w:tcPr>
           <w:p>
-            <w:proofErr w:type="spellStart"/>
             <w:r>
               <w:t>EtatInit</w:t>
             </w:r>
-            <w:proofErr w:type="spellEnd"/>
           </w:p>
         </w:tc>
         <w:tc>
@@ -1701,11 +1551,9 @@
             <w:tcW w:w="3135" w:type="dxa"/>
           </w:tcPr>
           <w:p>
-            <w:proofErr w:type="spellStart"/>
             <w:r>
               <w:t>EtatMontant</w:t>
             </w:r>
-            <w:proofErr w:type="spellEnd"/>
           </w:p>
         </w:tc>
         <w:tc>
@@ -1742,11 +1590,9 @@
             <w:tcW w:w="3135" w:type="dxa"/>
           </w:tcPr>
           <w:p>
-            <w:proofErr w:type="spellStart"/>
             <w:r>
               <w:t>EtatPorteurIdent</w:t>
             </w:r>
-            <w:proofErr w:type="spellEnd"/>
           </w:p>
         </w:tc>
         <w:tc>
@@ -1786,11 +1632,12 @@
             <w:tcW w:w="3135" w:type="dxa"/>
           </w:tcPr>
           <w:p>
-            <w:proofErr w:type="spellStart"/>
             <w:r>
               <w:t>EtatDemandeAuto</w:t>
             </w:r>
-            <w:proofErr w:type="spellEnd"/>
+            <w:r>
+              <w:t>Ask</w:t>
+            </w:r>
           </w:p>
         </w:tc>
         <w:tc>
@@ -1827,11 +1674,12 @@
             <w:tcW w:w="3135" w:type="dxa"/>
           </w:tcPr>
           <w:p>
-            <w:proofErr w:type="spellStart"/>
             <w:r>
-              <w:t>EtatFinTransaction</w:t>
+              <w:t>EtatDemandeAuto</w:t>
             </w:r>
-            <w:proofErr w:type="spellEnd"/>
+            <w:r>
+              <w:t>Process</w:t>
+            </w:r>
           </w:p>
         </w:tc>
         <w:tc>
@@ -1856,6 +1704,92 @@
               <w:cnfStyle w:val="000000000000" w:firstRow="0" w:lastRow="0" w:firstColumn="0" w:lastColumn="0" w:oddVBand="0" w:evenVBand="0" w:oddHBand="0" w:evenHBand="0" w:firstRowFirstColumn="0" w:firstRowLastColumn="0" w:lastRowFirstColumn="0" w:lastRowLastColumn="0"/>
             </w:pPr>
             <w:r>
+              <w:t>Banque</w:t>
+            </w:r>
+          </w:p>
+        </w:tc>
+      </w:tr>
+      <w:tr>
+        <w:trPr>
+          <w:cnfStyle w:val="000000100000" w:firstRow="0" w:lastRow="0" w:firstColumn="0" w:lastColumn="0" w:oddVBand="0" w:evenVBand="0" w:oddHBand="1" w:evenHBand="0" w:firstRowFirstColumn="0" w:firstRowLastColumn="0" w:lastRowFirstColumn="0" w:lastRowLastColumn="0"/>
+        </w:trPr>
+        <w:tc>
+          <w:tcPr>
+            <w:cnfStyle w:val="001000000000" w:firstRow="0" w:lastRow="0" w:firstColumn="1" w:lastColumn="0" w:oddVBand="0" w:evenVBand="0" w:oddHBand="0" w:evenHBand="0" w:firstRowFirstColumn="0" w:firstRowLastColumn="0" w:lastRowFirstColumn="0" w:lastRowLastColumn="0"/>
+            <w:tcW w:w="3135" w:type="dxa"/>
+          </w:tcPr>
+          <w:p>
+            <w:r>
+              <w:t>EtatDemandeAuto</w:t>
+            </w:r>
+            <w:r>
+              <w:t>Res</w:t>
+            </w:r>
+          </w:p>
+        </w:tc>
+        <w:tc>
+          <w:tcPr>
+            <w:tcW w:w="3164" w:type="dxa"/>
+          </w:tcPr>
+          <w:p>
+            <w:pPr>
+              <w:cnfStyle w:val="000000100000" w:firstRow="0" w:lastRow="0" w:firstColumn="0" w:lastColumn="0" w:oddVBand="0" w:evenVBand="0" w:oddHBand="1" w:evenHBand="0" w:firstRowFirstColumn="0" w:firstRowLastColumn="0" w:lastRowFirstColumn="0" w:lastRowLastColumn="0"/>
+            </w:pPr>
+            <w:r>
+              <w:t>6</w:t>
+            </w:r>
+          </w:p>
+        </w:tc>
+        <w:tc>
+          <w:tcPr>
+            <w:tcW w:w="2983" w:type="dxa"/>
+          </w:tcPr>
+          <w:p>
+            <w:pPr>
+              <w:cnfStyle w:val="000000100000" w:firstRow="0" w:lastRow="0" w:firstColumn="0" w:lastColumn="0" w:oddVBand="0" w:evenVBand="0" w:oddHBand="1" w:evenHBand="0" w:firstRowFirstColumn="0" w:firstRowLastColumn="0" w:lastRowFirstColumn="0" w:lastRowLastColumn="0"/>
+            </w:pPr>
+            <w:r>
+              <w:t>Banque</w:t>
+            </w:r>
+          </w:p>
+        </w:tc>
+      </w:tr>
+      <w:tr>
+        <w:tc>
+          <w:tcPr>
+            <w:cnfStyle w:val="001000000000" w:firstRow="0" w:lastRow="0" w:firstColumn="1" w:lastColumn="0" w:oddVBand="0" w:evenVBand="0" w:oddHBand="0" w:evenHBand="0" w:firstRowFirstColumn="0" w:firstRowLastColumn="0" w:lastRowFirstColumn="0" w:lastRowLastColumn="0"/>
+            <w:tcW w:w="3135" w:type="dxa"/>
+          </w:tcPr>
+          <w:p>
+            <w:r>
+              <w:t>EtatFinTransaction</w:t>
+            </w:r>
+          </w:p>
+        </w:tc>
+        <w:tc>
+          <w:tcPr>
+            <w:tcW w:w="3164" w:type="dxa"/>
+          </w:tcPr>
+          <w:p>
+            <w:pPr>
+              <w:cnfStyle w:val="000000000000" w:firstRow="0" w:lastRow="0" w:firstColumn="0" w:lastColumn="0" w:oddVBand="0" w:evenVBand="0" w:oddHBand="0" w:evenHBand="0" w:firstRowFirstColumn="0" w:firstRowLastColumn="0" w:lastRowFirstColumn="0" w:lastRowLastColumn="0"/>
+            </w:pPr>
+            <w:r>
+              <w:t>7</w:t>
+            </w:r>
+            <w:bookmarkStart w:id="11" w:name="_GoBack"/>
+            <w:bookmarkEnd w:id="11"/>
+          </w:p>
+        </w:tc>
+        <w:tc>
+          <w:tcPr>
+            <w:tcW w:w="2983" w:type="dxa"/>
+          </w:tcPr>
+          <w:p>
+            <w:pPr>
+              <w:cnfStyle w:val="000000000000" w:firstRow="0" w:lastRow="0" w:firstColumn="0" w:lastColumn="0" w:oddVBand="0" w:evenVBand="0" w:oddHBand="0" w:evenHBand="0" w:firstRowFirstColumn="0" w:firstRowLastColumn="0" w:lastRowFirstColumn="0" w:lastRowLastColumn="0"/>
+            </w:pPr>
+            <w:r>
               <w:t>TPE</w:t>
             </w:r>
           </w:p>
@@ -1894,12 +1828,7 @@
     <w:p/>
     <w:p>
       <w:r>
-        <w:t>Le WebService</w:t>
-      </w:r>
-      <w:bookmarkStart w:id="11" w:name="_GoBack"/>
-      <w:bookmarkEnd w:id="11"/>
-      <w:r>
-        <w:t xml:space="preserve"> envoi aux clients connecté au WebSocket une mise à jour à chaque changement d’état de la transaction.</w:t>
+        <w:t>Le WebService envoi aux clients connecté au WebSocket une mise à jour à chaque changement d’état de la transaction.</w:t>
       </w:r>
     </w:p>
     <w:sectPr>
@@ -3491,7 +3420,7 @@
 </file>
 
 <file path=customXml/itemProps1.xml><?xml version="1.0" encoding="utf-8"?>
-<ds:datastoreItem xmlns:ds="http://schemas.openxmlformats.org/officeDocument/2006/customXml" ds:itemID="{DDA3EE54-9F67-0D43-ABC0-9C9C1536F633}">
+<ds:datastoreItem xmlns:ds="http://schemas.openxmlformats.org/officeDocument/2006/customXml" ds:itemID="{4EB0A781-CF2F-AE43-B735-0DC78D9C623D}">
   <ds:schemaRefs>
     <ds:schemaRef ds:uri="http://schemas.openxmlformats.org/officeDocument/2006/bibliography"/>
   </ds:schemaRefs>

</xml_diff>

<commit_message>
[MOD] - Modification paramétrage des labels état depuis le fichier stringEtat.properties - Envoi de l'état au lieu de la transaction global aux clients websockets
</commit_message>
<xml_diff>
--- a/Demonetik_DocumentationTechnique-1.0.docx
+++ b/Demonetik_DocumentationTechnique-1.0.docx
@@ -14,8 +14,13 @@
       <w:pPr>
         <w:pStyle w:val="Titre"/>
       </w:pPr>
-      <w:r>
-        <w:t>Demonetik WebService</w:t>
+      <w:proofErr w:type="spellStart"/>
+      <w:r>
+        <w:t>Demonetik</w:t>
+      </w:r>
+      <w:proofErr w:type="spellEnd"/>
+      <w:r>
+        <w:t xml:space="preserve"> WebService</w:t>
       </w:r>
     </w:p>
     <w:p/>
@@ -56,9 +61,10 @@
               <w:tab w:val="right" w:leader="dot" w:pos="9056"/>
             </w:tabs>
             <w:rPr>
+              <w:rFonts w:asciiTheme="minorHAnsi" w:hAnsiTheme="minorHAnsi"/>
               <w:b w:val="0"/>
-              <w:caps/>
-              <w:noProof/>
+              <w:noProof/>
+              <w:color w:val="auto"/>
               <w:lang w:eastAsia="ja-JP"/>
             </w:rPr>
           </w:pPr>
@@ -81,6 +87,68 @@
             <w:rPr>
               <w:noProof/>
             </w:rPr>
+            <w:t>Prérequis</w:t>
+          </w:r>
+          <w:r>
+            <w:rPr>
+              <w:noProof/>
+            </w:rPr>
+            <w:tab/>
+          </w:r>
+          <w:r>
+            <w:rPr>
+              <w:noProof/>
+            </w:rPr>
+            <w:fldChar w:fldCharType="begin"/>
+          </w:r>
+          <w:r>
+            <w:rPr>
+              <w:noProof/>
+            </w:rPr>
+            <w:instrText xml:space="preserve"> PAGEREF _Toc317280401 \h </w:instrText>
+          </w:r>
+          <w:r>
+            <w:rPr>
+              <w:noProof/>
+            </w:rPr>
+          </w:r>
+          <w:r>
+            <w:rPr>
+              <w:noProof/>
+            </w:rPr>
+            <w:fldChar w:fldCharType="separate"/>
+          </w:r>
+          <w:r>
+            <w:rPr>
+              <w:noProof/>
+            </w:rPr>
+            <w:t>1</w:t>
+          </w:r>
+          <w:r>
+            <w:rPr>
+              <w:noProof/>
+            </w:rPr>
+            <w:fldChar w:fldCharType="end"/>
+          </w:r>
+        </w:p>
+        <w:p>
+          <w:pPr>
+            <w:pStyle w:val="TM1"/>
+            <w:tabs>
+              <w:tab w:val="right" w:leader="dot" w:pos="9056"/>
+            </w:tabs>
+            <w:rPr>
+              <w:rFonts w:asciiTheme="minorHAnsi" w:hAnsiTheme="minorHAnsi"/>
+              <w:b w:val="0"/>
+              <w:noProof/>
+              <w:color w:val="auto"/>
+              <w:lang w:eastAsia="ja-JP"/>
+            </w:rPr>
+          </w:pPr>
+          <w:r>
+            <w:rPr>
+              <w:noProof/>
+            </w:rPr>
             <w:t>Fonction d’accès</w:t>
           </w:r>
           <w:r>
@@ -99,7 +167,7 @@
             <w:rPr>
               <w:noProof/>
             </w:rPr>
-            <w:instrText xml:space="preserve"> PAGEREF _Toc316547578 \h </w:instrText>
+            <w:instrText xml:space="preserve"> PAGEREF _Toc317280402 \h </w:instrText>
           </w:r>
           <w:r>
             <w:rPr>
@@ -132,7 +200,6 @@
               <w:tab w:val="right" w:leader="dot" w:pos="9056"/>
             </w:tabs>
             <w:rPr>
-              <w:smallCaps/>
               <w:noProof/>
               <w:sz w:val="24"/>
               <w:szCs w:val="24"/>
@@ -161,7 +228,7 @@
             <w:rPr>
               <w:noProof/>
             </w:rPr>
-            <w:instrText xml:space="preserve"> PAGEREF _Toc316547579 \h </w:instrText>
+            <w:instrText xml:space="preserve"> PAGEREF _Toc317280403 \h </w:instrText>
           </w:r>
           <w:r>
             <w:rPr>
@@ -194,7 +261,6 @@
               <w:tab w:val="right" w:leader="dot" w:pos="9056"/>
             </w:tabs>
             <w:rPr>
-              <w:smallCaps/>
               <w:noProof/>
               <w:sz w:val="24"/>
               <w:szCs w:val="24"/>
@@ -223,7 +289,7 @@
             <w:rPr>
               <w:noProof/>
             </w:rPr>
-            <w:instrText xml:space="preserve"> PAGEREF _Toc316547580 \h </w:instrText>
+            <w:instrText xml:space="preserve"> PAGEREF _Toc317280404 \h </w:instrText>
           </w:r>
           <w:r>
             <w:rPr>
@@ -256,7 +322,6 @@
               <w:tab w:val="right" w:leader="dot" w:pos="9056"/>
             </w:tabs>
             <w:rPr>
-              <w:smallCaps/>
               <w:noProof/>
               <w:sz w:val="24"/>
               <w:szCs w:val="24"/>
@@ -285,7 +350,7 @@
             <w:rPr>
               <w:noProof/>
             </w:rPr>
-            <w:instrText xml:space="preserve"> PAGEREF _Toc316547581 \h </w:instrText>
+            <w:instrText xml:space="preserve"> PAGEREF _Toc317280405 \h </w:instrText>
           </w:r>
           <w:r>
             <w:rPr>
@@ -302,7 +367,7 @@
             <w:rPr>
               <w:noProof/>
             </w:rPr>
-            <w:t>1</w:t>
+            <w:t>2</w:t>
           </w:r>
           <w:r>
             <w:rPr>
@@ -318,7 +383,6 @@
               <w:tab w:val="right" w:leader="dot" w:pos="9056"/>
             </w:tabs>
             <w:rPr>
-              <w:smallCaps/>
               <w:noProof/>
               <w:sz w:val="24"/>
               <w:szCs w:val="24"/>
@@ -347,7 +411,7 @@
             <w:rPr>
               <w:noProof/>
             </w:rPr>
-            <w:instrText xml:space="preserve"> PAGEREF _Toc316547582 \h </w:instrText>
+            <w:instrText xml:space="preserve"> PAGEREF _Toc317280406 \h </w:instrText>
           </w:r>
           <w:r>
             <w:rPr>
@@ -380,7 +444,6 @@
               <w:tab w:val="right" w:leader="dot" w:pos="9056"/>
             </w:tabs>
             <w:rPr>
-              <w:smallCaps/>
               <w:noProof/>
               <w:sz w:val="24"/>
               <w:szCs w:val="24"/>
@@ -409,7 +472,7 @@
             <w:rPr>
               <w:noProof/>
             </w:rPr>
-            <w:instrText xml:space="preserve"> PAGEREF _Toc316547583 \h </w:instrText>
+            <w:instrText xml:space="preserve"> PAGEREF _Toc317280407 \h </w:instrText>
           </w:r>
           <w:r>
             <w:rPr>
@@ -442,7 +505,6 @@
               <w:tab w:val="right" w:leader="dot" w:pos="9056"/>
             </w:tabs>
             <w:rPr>
-              <w:smallCaps/>
               <w:noProof/>
               <w:sz w:val="24"/>
               <w:szCs w:val="24"/>
@@ -471,7 +533,7 @@
             <w:rPr>
               <w:noProof/>
             </w:rPr>
-            <w:instrText xml:space="preserve"> PAGEREF _Toc316547584 \h </w:instrText>
+            <w:instrText xml:space="preserve"> PAGEREF _Toc317280408 \h </w:instrText>
           </w:r>
           <w:r>
             <w:rPr>
@@ -504,7 +566,6 @@
               <w:tab w:val="right" w:leader="dot" w:pos="9056"/>
             </w:tabs>
             <w:rPr>
-              <w:smallCaps/>
               <w:noProof/>
               <w:sz w:val="24"/>
               <w:szCs w:val="24"/>
@@ -533,7 +594,7 @@
             <w:rPr>
               <w:noProof/>
             </w:rPr>
-            <w:instrText xml:space="preserve"> PAGEREF _Toc316547585 \h </w:instrText>
+            <w:instrText xml:space="preserve"> PAGEREF _Toc317280409 \h </w:instrText>
           </w:r>
           <w:r>
             <w:rPr>
@@ -566,7 +627,6 @@
               <w:tab w:val="right" w:leader="dot" w:pos="9056"/>
             </w:tabs>
             <w:rPr>
-              <w:smallCaps/>
               <w:noProof/>
               <w:sz w:val="24"/>
               <w:szCs w:val="24"/>
@@ -595,7 +655,7 @@
             <w:rPr>
               <w:noProof/>
             </w:rPr>
-            <w:instrText xml:space="preserve"> PAGEREF _Toc316547586 \h </w:instrText>
+            <w:instrText xml:space="preserve"> PAGEREF _Toc317280410 \h </w:instrText>
           </w:r>
           <w:r>
             <w:rPr>
@@ -628,7 +688,6 @@
               <w:tab w:val="right" w:leader="dot" w:pos="9056"/>
             </w:tabs>
             <w:rPr>
-              <w:smallCaps/>
               <w:noProof/>
               <w:sz w:val="24"/>
               <w:szCs w:val="24"/>
@@ -657,7 +716,7 @@
             <w:rPr>
               <w:noProof/>
             </w:rPr>
-            <w:instrText xml:space="preserve"> PAGEREF _Toc316547587 \h </w:instrText>
+            <w:instrText xml:space="preserve"> PAGEREF _Toc317280411 \h </w:instrText>
           </w:r>
           <w:r>
             <w:rPr>
@@ -674,7 +733,7 @@
             <w:rPr>
               <w:noProof/>
             </w:rPr>
-            <w:t>2</w:t>
+            <w:t>3</w:t>
           </w:r>
           <w:r>
             <w:rPr>
@@ -690,9 +749,10 @@
               <w:tab w:val="right" w:leader="dot" w:pos="9056"/>
             </w:tabs>
             <w:rPr>
+              <w:rFonts w:asciiTheme="minorHAnsi" w:hAnsiTheme="minorHAnsi"/>
               <w:b w:val="0"/>
-              <w:caps/>
-              <w:noProof/>
+              <w:noProof/>
+              <w:color w:val="auto"/>
               <w:lang w:eastAsia="ja-JP"/>
             </w:rPr>
           </w:pPr>
@@ -718,7 +778,7 @@
             <w:rPr>
               <w:noProof/>
             </w:rPr>
-            <w:instrText xml:space="preserve"> PAGEREF _Toc316547588 \h </w:instrText>
+            <w:instrText xml:space="preserve"> PAGEREF _Toc317280412 \h </w:instrText>
           </w:r>
           <w:r>
             <w:rPr>
@@ -735,7 +795,191 @@
             <w:rPr>
               <w:noProof/>
             </w:rPr>
-            <w:t>2</w:t>
+            <w:t>3</w:t>
+          </w:r>
+          <w:r>
+            <w:rPr>
+              <w:noProof/>
+            </w:rPr>
+            <w:fldChar w:fldCharType="end"/>
+          </w:r>
+        </w:p>
+        <w:p>
+          <w:pPr>
+            <w:pStyle w:val="TM2"/>
+            <w:tabs>
+              <w:tab w:val="right" w:leader="dot" w:pos="9056"/>
+            </w:tabs>
+            <w:rPr>
+              <w:noProof/>
+              <w:sz w:val="24"/>
+              <w:szCs w:val="24"/>
+              <w:lang w:eastAsia="ja-JP"/>
+            </w:rPr>
+          </w:pPr>
+          <w:r>
+            <w:rPr>
+              <w:noProof/>
+            </w:rPr>
+            <w:t>Index Etat</w:t>
+          </w:r>
+          <w:r>
+            <w:rPr>
+              <w:noProof/>
+            </w:rPr>
+            <w:tab/>
+          </w:r>
+          <w:r>
+            <w:rPr>
+              <w:noProof/>
+            </w:rPr>
+            <w:fldChar w:fldCharType="begin"/>
+          </w:r>
+          <w:r>
+            <w:rPr>
+              <w:noProof/>
+            </w:rPr>
+            <w:instrText xml:space="preserve"> PAGEREF _Toc317280413 \h </w:instrText>
+          </w:r>
+          <w:r>
+            <w:rPr>
+              <w:noProof/>
+            </w:rPr>
+          </w:r>
+          <w:r>
+            <w:rPr>
+              <w:noProof/>
+            </w:rPr>
+            <w:fldChar w:fldCharType="separate"/>
+          </w:r>
+          <w:r>
+            <w:rPr>
+              <w:noProof/>
+            </w:rPr>
+            <w:t>3</w:t>
+          </w:r>
+          <w:r>
+            <w:rPr>
+              <w:noProof/>
+            </w:rPr>
+            <w:fldChar w:fldCharType="end"/>
+          </w:r>
+        </w:p>
+        <w:p>
+          <w:pPr>
+            <w:pStyle w:val="TM2"/>
+            <w:tabs>
+              <w:tab w:val="right" w:leader="dot" w:pos="9056"/>
+            </w:tabs>
+            <w:rPr>
+              <w:noProof/>
+              <w:sz w:val="24"/>
+              <w:szCs w:val="24"/>
+              <w:lang w:eastAsia="ja-JP"/>
+            </w:rPr>
+          </w:pPr>
+          <w:r>
+            <w:rPr>
+              <w:noProof/>
+            </w:rPr>
+            <w:t>Description états</w:t>
+          </w:r>
+          <w:r>
+            <w:rPr>
+              <w:noProof/>
+            </w:rPr>
+            <w:tab/>
+          </w:r>
+          <w:r>
+            <w:rPr>
+              <w:noProof/>
+            </w:rPr>
+            <w:fldChar w:fldCharType="begin"/>
+          </w:r>
+          <w:r>
+            <w:rPr>
+              <w:noProof/>
+            </w:rPr>
+            <w:instrText xml:space="preserve"> PAGEREF _Toc317280414 \h </w:instrText>
+          </w:r>
+          <w:r>
+            <w:rPr>
+              <w:noProof/>
+            </w:rPr>
+          </w:r>
+          <w:r>
+            <w:rPr>
+              <w:noProof/>
+            </w:rPr>
+            <w:fldChar w:fldCharType="separate"/>
+          </w:r>
+          <w:r>
+            <w:rPr>
+              <w:noProof/>
+            </w:rPr>
+            <w:t>3</w:t>
+          </w:r>
+          <w:r>
+            <w:rPr>
+              <w:noProof/>
+            </w:rPr>
+            <w:fldChar w:fldCharType="end"/>
+          </w:r>
+        </w:p>
+        <w:p>
+          <w:pPr>
+            <w:pStyle w:val="TM1"/>
+            <w:tabs>
+              <w:tab w:val="right" w:leader="dot" w:pos="9056"/>
+            </w:tabs>
+            <w:rPr>
+              <w:rFonts w:asciiTheme="minorHAnsi" w:hAnsiTheme="minorHAnsi"/>
+              <w:b w:val="0"/>
+              <w:noProof/>
+              <w:color w:val="auto"/>
+              <w:lang w:eastAsia="ja-JP"/>
+            </w:rPr>
+          </w:pPr>
+          <w:r>
+            <w:rPr>
+              <w:noProof/>
+            </w:rPr>
+            <w:t>WebSocket</w:t>
+          </w:r>
+          <w:r>
+            <w:rPr>
+              <w:noProof/>
+            </w:rPr>
+            <w:tab/>
+          </w:r>
+          <w:r>
+            <w:rPr>
+              <w:noProof/>
+            </w:rPr>
+            <w:fldChar w:fldCharType="begin"/>
+          </w:r>
+          <w:r>
+            <w:rPr>
+              <w:noProof/>
+            </w:rPr>
+            <w:instrText xml:space="preserve"> PAGEREF _Toc317280415 \h </w:instrText>
+          </w:r>
+          <w:r>
+            <w:rPr>
+              <w:noProof/>
+            </w:rPr>
+          </w:r>
+          <w:r>
+            <w:rPr>
+              <w:noProof/>
+            </w:rPr>
+            <w:fldChar w:fldCharType="separate"/>
+          </w:r>
+          <w:r>
+            <w:rPr>
+              <w:noProof/>
+            </w:rPr>
+            <w:t>4</w:t>
           </w:r>
           <w:r>
             <w:rPr>
@@ -761,30 +1005,59 @@
       <w:pPr>
         <w:pStyle w:val="Titre1"/>
       </w:pPr>
-      <w:bookmarkStart w:id="0" w:name="_Toc316547578"/>
+      <w:bookmarkStart w:id="0" w:name="_Toc317280401"/>
+      <w:r>
+        <w:t>Prérequis</w:t>
+      </w:r>
+      <w:bookmarkEnd w:id="0"/>
+    </w:p>
+    <w:p/>
+    <w:p>
+      <w:r>
+        <w:t xml:space="preserve">Serveur : </w:t>
+      </w:r>
+      <w:proofErr w:type="spellStart"/>
+      <w:r>
+        <w:t>Tomcat</w:t>
+      </w:r>
+      <w:proofErr w:type="spellEnd"/>
+      <w:r>
+        <w:t xml:space="preserve"> 8</w:t>
+      </w:r>
+    </w:p>
+    <w:p>
+      <w:pPr>
+        <w:pStyle w:val="Titre1"/>
+      </w:pPr>
+      <w:bookmarkStart w:id="1" w:name="_Toc317280402"/>
       <w:r>
         <w:t>Fonction d’accès</w:t>
       </w:r>
-      <w:bookmarkEnd w:id="0"/>
+      <w:bookmarkEnd w:id="1"/>
     </w:p>
     <w:p/>
     <w:p>
       <w:pPr>
         <w:pStyle w:val="Titre2"/>
       </w:pPr>
-      <w:bookmarkStart w:id="1" w:name="_Toc316547579"/>
+      <w:bookmarkStart w:id="2" w:name="_Toc317280403"/>
       <w:r>
         <w:t>Fonction initialisation</w:t>
       </w:r>
-      <w:bookmarkEnd w:id="1"/>
+      <w:bookmarkEnd w:id="2"/>
       <w:r>
         <w:t xml:space="preserve"> </w:t>
       </w:r>
     </w:p>
     <w:p>
       <w:r>
-        <w:t>Initialise la transaction, passage à l’état : EtatInit</w:t>
-      </w:r>
+        <w:t xml:space="preserve">Initialise la transaction, passage à l’état : </w:t>
+      </w:r>
+      <w:proofErr w:type="spellStart"/>
+      <w:r>
+        <w:t>EtatInit</w:t>
+      </w:r>
+      <w:proofErr w:type="spellEnd"/>
     </w:p>
     <w:p>
       <w:r>
@@ -828,16 +1101,21 @@
       <w:pPr>
         <w:pStyle w:val="Titre2"/>
       </w:pPr>
-      <w:bookmarkStart w:id="2" w:name="_Toc316547580"/>
+      <w:bookmarkStart w:id="3" w:name="_Toc317280404"/>
       <w:r>
         <w:t>Fonction montant</w:t>
       </w:r>
-      <w:bookmarkEnd w:id="2"/>
-    </w:p>
-    <w:p>
-      <w:r>
-        <w:t>Définis le montant de la transaction, passage à l’état : EtatMontant</w:t>
-      </w:r>
+      <w:bookmarkEnd w:id="3"/>
+    </w:p>
+    <w:p>
+      <w:r>
+        <w:t xml:space="preserve">Définis le montant de la transaction, passage à l’état : </w:t>
+      </w:r>
+      <w:proofErr w:type="spellStart"/>
+      <w:r>
+        <w:t>EtatMontant</w:t>
+      </w:r>
+      <w:proofErr w:type="spellEnd"/>
     </w:p>
     <w:p>
       <w:r>
@@ -857,25 +1135,56 @@
         </w:rPr>
       </w:pPr>
       <w:r>
+        <w:lastRenderedPageBreak/>
         <w:t xml:space="preserve">URL : </w:t>
       </w:r>
       <w:r>
         <w:rPr>
           <w:i/>
         </w:rPr>
-        <w:t>localhost:8080/DemonetikWebService/demonetik/transaction/montant</w:t>
+        <w:t>localhost:8080/</w:t>
+      </w:r>
+      <w:proofErr w:type="spellStart"/>
+      <w:r>
+        <w:rPr>
+          <w:i/>
+        </w:rPr>
+        <w:t>DemonetikWebService</w:t>
+      </w:r>
+      <w:proofErr w:type="spellEnd"/>
+      <w:r>
+        <w:rPr>
+          <w:i/>
+        </w:rPr>
+        <w:t>/</w:t>
+      </w:r>
+      <w:proofErr w:type="spellStart"/>
+      <w:r>
+        <w:rPr>
+          <w:i/>
+        </w:rPr>
+        <w:t>demonetik</w:t>
+      </w:r>
+      <w:proofErr w:type="spellEnd"/>
+      <w:r>
+        <w:rPr>
+          <w:i/>
+        </w:rPr>
+        <w:t>/transaction/montant</w:t>
       </w:r>
     </w:p>
     <w:p>
       <w:r>
         <w:t xml:space="preserve">Paramètre : </w:t>
       </w:r>
+      <w:proofErr w:type="spellStart"/>
       <w:r>
         <w:rPr>
           <w:b/>
         </w:rPr>
         <w:t>int</w:t>
       </w:r>
+      <w:proofErr w:type="spellEnd"/>
       <w:r>
         <w:t xml:space="preserve"> montant</w:t>
       </w:r>
@@ -890,16 +1199,21 @@
       <w:pPr>
         <w:pStyle w:val="Titre2"/>
       </w:pPr>
-      <w:bookmarkStart w:id="3" w:name="_Toc316547581"/>
+      <w:bookmarkStart w:id="4" w:name="_Toc317280405"/>
       <w:r>
         <w:t>Fonction infos porteur</w:t>
       </w:r>
-      <w:bookmarkEnd w:id="3"/>
-    </w:p>
-    <w:p>
-      <w:r>
-        <w:t>Définis le porteur de la transaction, passage à l’état : EtatPorteurIdent</w:t>
-      </w:r>
+      <w:bookmarkEnd w:id="4"/>
+    </w:p>
+    <w:p>
+      <w:r>
+        <w:t xml:space="preserve">Définis le porteur de la transaction, passage à l’état : </w:t>
+      </w:r>
+      <w:proofErr w:type="spellStart"/>
+      <w:r>
+        <w:t>EtatPorteurIdent</w:t>
+      </w:r>
+      <w:proofErr w:type="spellEnd"/>
     </w:p>
     <w:p>
       <w:r>
@@ -937,7 +1251,10 @@
         <w:t>String</w:t>
       </w:r>
       <w:r>
-        <w:t xml:space="preserve"> _nom, </w:t>
+        <w:t xml:space="preserve"> </w:t>
+      </w:r>
+      <w:r>
+        <w:t xml:space="preserve">nom, </w:t>
       </w:r>
       <w:r>
         <w:rPr>
@@ -946,8 +1263,13 @@
         <w:t>String</w:t>
       </w:r>
       <w:r>
-        <w:t xml:space="preserve"> _prenom</w:t>
-      </w:r>
+        <w:t xml:space="preserve"> </w:t>
+      </w:r>
+      <w:proofErr w:type="spellStart"/>
+      <w:r>
+        <w:t>prenom</w:t>
+      </w:r>
+      <w:proofErr w:type="spellEnd"/>
       <w:r>
         <w:t>,</w:t>
       </w:r>
@@ -962,12 +1284,16 @@
         <w:t>String</w:t>
       </w:r>
       <w:r>
-        <w:t xml:space="preserve"> _numCarte</w:t>
-      </w:r>
-    </w:p>
-    <w:p>
-      <w:r>
-        <w:lastRenderedPageBreak/>
+        <w:t xml:space="preserve"> </w:t>
+      </w:r>
+      <w:proofErr w:type="spellStart"/>
+      <w:r>
+        <w:t>numCarte</w:t>
+      </w:r>
+      <w:proofErr w:type="spellEnd"/>
+    </w:p>
+    <w:p>
+      <w:r>
         <w:t xml:space="preserve">Retour : </w:t>
       </w:r>
     </w:p>
@@ -976,16 +1302,24 @@
       <w:pPr>
         <w:pStyle w:val="Titre2"/>
       </w:pPr>
-      <w:bookmarkStart w:id="4" w:name="_Toc316547582"/>
+      <w:bookmarkStart w:id="5" w:name="_Toc317280406"/>
       <w:r>
         <w:t>Fonction demande d’autorisation</w:t>
       </w:r>
-      <w:bookmarkEnd w:id="4"/>
-    </w:p>
-    <w:p>
-      <w:r>
-        <w:t>Définis le porteur de la transaction, passage à l’état : EtatDemandeAuto</w:t>
-      </w:r>
+      <w:bookmarkEnd w:id="5"/>
+    </w:p>
+    <w:p>
+      <w:r>
+        <w:t>Effectue une demande d’autorisation</w:t>
+      </w:r>
+      <w:r>
+        <w:t xml:space="preserve">, passage à l’état : </w:t>
+      </w:r>
+      <w:proofErr w:type="spellStart"/>
+      <w:r>
+        <w:t>EtatDemandeAuto</w:t>
+      </w:r>
+      <w:proofErr w:type="spellEnd"/>
     </w:p>
     <w:p>
       <w:r>
@@ -1022,12 +1356,14 @@
       <w:r>
         <w:t xml:space="preserve">: </w:t>
       </w:r>
+      <w:proofErr w:type="spellStart"/>
       <w:r>
         <w:rPr>
           <w:b/>
         </w:rPr>
         <w:t>int</w:t>
       </w:r>
+      <w:proofErr w:type="spellEnd"/>
       <w:r>
         <w:rPr>
           <w:b/>
@@ -1042,22 +1378,38 @@
       <w:r>
         <w:t xml:space="preserve">Retour : </w:t>
       </w:r>
+      <w:bookmarkStart w:id="6" w:name="_GoBack"/>
+      <w:bookmarkEnd w:id="6"/>
     </w:p>
     <w:p/>
     <w:p>
       <w:pPr>
         <w:pStyle w:val="Titre2"/>
       </w:pPr>
-      <w:bookmarkStart w:id="5" w:name="_Toc316547583"/>
-      <w:r>
-        <w:t>Fonction fin de transaction</w:t>
-      </w:r>
-      <w:bookmarkEnd w:id="5"/>
-    </w:p>
-    <w:p>
-      <w:r>
-        <w:t>Termine la transaction en cours, passage à l’état : EtatFinTransaction</w:t>
-      </w:r>
+      <w:r>
+        <w:t xml:space="preserve">Fonction demande d’autorisation </w:t>
+      </w:r>
+      <w:proofErr w:type="spellStart"/>
+      <w:r>
+        <w:t>resultat</w:t>
+      </w:r>
+      <w:proofErr w:type="spellEnd"/>
+    </w:p>
+    <w:p>
+      <w:r>
+        <w:t>Renvoi le résultat de la demande d’autorisation</w:t>
+      </w:r>
+      <w:r>
+        <w:t xml:space="preserve">, passage à l’état : </w:t>
+      </w:r>
+      <w:proofErr w:type="spellStart"/>
+      <w:r>
+        <w:t>EtatDemandeAuto</w:t>
+      </w:r>
+      <w:r>
+        <w:t>Res</w:t>
+      </w:r>
+      <w:proofErr w:type="spellEnd"/>
     </w:p>
     <w:p>
       <w:r>
@@ -1084,7 +1436,13 @@
         <w:rPr>
           <w:i/>
         </w:rPr>
-        <w:t>endtransaction</w:t>
+        <w:t>demandeauto</w:t>
+      </w:r>
+      <w:r>
+        <w:rPr>
+          <w:i/>
+        </w:rPr>
+        <w:t>resultat</w:t>
       </w:r>
     </w:p>
     <w:p>
@@ -1094,35 +1452,49 @@
       <w:r>
         <w:t xml:space="preserve">: </w:t>
       </w:r>
-      <w:r>
-        <w:rPr>
-          <w:b/>
-        </w:rPr>
-        <w:t>aucun</w:t>
-      </w:r>
     </w:p>
     <w:p>
       <w:r>
         <w:t xml:space="preserve">Retour : </w:t>
       </w:r>
-    </w:p>
+      <w:proofErr w:type="spellStart"/>
+      <w:r>
+        <w:t>int</w:t>
+      </w:r>
+      <w:proofErr w:type="spellEnd"/>
+      <w:r>
+        <w:t xml:space="preserve"> le </w:t>
+      </w:r>
+      <w:proofErr w:type="spellStart"/>
+      <w:r>
+        <w:t>resultat</w:t>
+      </w:r>
+      <w:proofErr w:type="spellEnd"/>
+      <w:r>
+        <w:t xml:space="preserve"> de la demande d’autorisation (1 = Ok, 0 = Ko)</w:t>
+      </w:r>
+    </w:p>
+    <w:p/>
+    <w:p/>
     <w:p>
       <w:pPr>
         <w:pStyle w:val="Titre2"/>
       </w:pPr>
-      <w:bookmarkStart w:id="6" w:name="_Toc316547584"/>
-      <w:r>
-        <w:t xml:space="preserve">Fonction </w:t>
-      </w:r>
-      <w:r>
-        <w:t>get transaction</w:t>
-      </w:r>
-      <w:bookmarkEnd w:id="6"/>
-    </w:p>
-    <w:p>
-      <w:r>
-        <w:t>Fonction de récupération de la transaction en cours.</w:t>
-      </w:r>
+      <w:bookmarkStart w:id="7" w:name="_Toc317280407"/>
+      <w:r>
+        <w:t>Fonction fin de transaction</w:t>
+      </w:r>
+      <w:bookmarkEnd w:id="7"/>
+    </w:p>
+    <w:p>
+      <w:r>
+        <w:t xml:space="preserve">Termine la transaction en cours, passage à l’état : </w:t>
+      </w:r>
+      <w:proofErr w:type="spellStart"/>
+      <w:r>
+        <w:t>EtatFinTransaction</w:t>
+      </w:r>
+      <w:proofErr w:type="spellEnd"/>
     </w:p>
     <w:p>
       <w:r>
@@ -1149,7 +1521,7 @@
         <w:rPr>
           <w:i/>
         </w:rPr>
-        <w:t>gettransaction</w:t>
+        <w:t>endtransaction</w:t>
       </w:r>
     </w:p>
     <w:p>
@@ -1163,31 +1535,35 @@
         <w:rPr>
           <w:b/>
         </w:rPr>
-        <w:t>aucin</w:t>
+        <w:t>aucun</w:t>
       </w:r>
     </w:p>
     <w:p>
       <w:r>
         <w:t xml:space="preserve">Retour : </w:t>
       </w:r>
-      <w:r>
-        <w:t>La transaction au format JSON</w:t>
-      </w:r>
-    </w:p>
-    <w:p/>
+    </w:p>
     <w:p>
       <w:pPr>
         <w:pStyle w:val="Titre2"/>
       </w:pPr>
-      <w:bookmarkStart w:id="7" w:name="_Toc316547585"/>
-      <w:r>
-        <w:t>Fonction get etat</w:t>
-      </w:r>
-      <w:bookmarkEnd w:id="7"/>
-    </w:p>
-    <w:p>
-      <w:r>
-        <w:t>Fonction de récupération de l’état de la transaction en cours.</w:t>
+      <w:bookmarkStart w:id="8" w:name="_Toc317280408"/>
+      <w:r>
+        <w:t xml:space="preserve">Fonction </w:t>
+      </w:r>
+      <w:proofErr w:type="spellStart"/>
+      <w:r>
+        <w:t>get</w:t>
+      </w:r>
+      <w:proofErr w:type="spellEnd"/>
+      <w:r>
+        <w:t xml:space="preserve"> transaction</w:t>
+      </w:r>
+      <w:bookmarkEnd w:id="8"/>
+    </w:p>
+    <w:p>
+      <w:r>
+        <w:t>Fonction de récupération de la transaction en cours.</w:t>
       </w:r>
     </w:p>
     <w:p>
@@ -1215,7 +1591,7 @@
         <w:rPr>
           <w:i/>
         </w:rPr>
-        <w:t>getetat</w:t>
+        <w:t>gettransaction</w:t>
       </w:r>
     </w:p>
     <w:p>
@@ -1229,12 +1605,21 @@
         <w:rPr>
           <w:b/>
         </w:rPr>
-        <w:t>aucun</w:t>
-      </w:r>
-    </w:p>
-    <w:p>
-      <w:r>
-        <w:t>Retour : Le label de l’état en cours</w:t>
+        <w:t>aucu</w:t>
+      </w:r>
+      <w:r>
+        <w:rPr>
+          <w:b/>
+        </w:rPr>
+        <w:t>n</w:t>
+      </w:r>
+    </w:p>
+    <w:p>
+      <w:r>
+        <w:t xml:space="preserve">Retour : </w:t>
+      </w:r>
+      <w:r>
+        <w:t>La transaction au format JSON</w:t>
       </w:r>
     </w:p>
     <w:p/>
@@ -1242,15 +1627,28 @@
       <w:pPr>
         <w:pStyle w:val="Titre2"/>
       </w:pPr>
-      <w:bookmarkStart w:id="8" w:name="_Toc316547586"/>
-      <w:r>
-        <w:t>Fonction get montant</w:t>
-      </w:r>
-      <w:bookmarkEnd w:id="8"/>
-    </w:p>
-    <w:p>
-      <w:r>
-        <w:t>Fonction de récupération de du montant de la transaction en cours</w:t>
+      <w:bookmarkStart w:id="9" w:name="_Toc317280409"/>
+      <w:r>
+        <w:t xml:space="preserve">Fonction </w:t>
+      </w:r>
+      <w:proofErr w:type="spellStart"/>
+      <w:r>
+        <w:t>get</w:t>
+      </w:r>
+      <w:proofErr w:type="spellEnd"/>
+      <w:r>
+        <w:t xml:space="preserve"> </w:t>
+      </w:r>
+      <w:proofErr w:type="spellStart"/>
+      <w:r>
+        <w:t>etat</w:t>
+      </w:r>
+      <w:bookmarkEnd w:id="9"/>
+      <w:proofErr w:type="spellEnd"/>
+    </w:p>
+    <w:p>
+      <w:r>
+        <w:t>Fonction de récupération de l’état de la transaction en cours.</w:t>
       </w:r>
     </w:p>
     <w:p>
@@ -1272,14 +1670,44 @@
         <w:rPr>
           <w:i/>
         </w:rPr>
-        <w:t>localhost:8080/DemonetikWebService/demonetik/transaction/</w:t>
-      </w:r>
+        <w:t>localhost:8080/</w:t>
+      </w:r>
+      <w:proofErr w:type="spellStart"/>
       <w:r>
         <w:rPr>
           <w:i/>
         </w:rPr>
-        <w:t>getmontant</w:t>
-      </w:r>
+        <w:t>DemonetikWebService</w:t>
+      </w:r>
+      <w:proofErr w:type="spellEnd"/>
+      <w:r>
+        <w:rPr>
+          <w:i/>
+        </w:rPr>
+        <w:t>/</w:t>
+      </w:r>
+      <w:proofErr w:type="spellStart"/>
+      <w:r>
+        <w:rPr>
+          <w:i/>
+        </w:rPr>
+        <w:t>demonetik</w:t>
+      </w:r>
+      <w:proofErr w:type="spellEnd"/>
+      <w:r>
+        <w:rPr>
+          <w:i/>
+        </w:rPr>
+        <w:t>/transaction/</w:t>
+      </w:r>
+      <w:proofErr w:type="spellStart"/>
+      <w:r>
+        <w:rPr>
+          <w:i/>
+        </w:rPr>
+        <w:t>getetat</w:t>
+      </w:r>
+      <w:proofErr w:type="spellEnd"/>
     </w:p>
     <w:p>
       <w:r>
@@ -1292,28 +1720,104 @@
         <w:rPr>
           <w:b/>
         </w:rPr>
-        <w:t>Aucun</w:t>
-      </w:r>
-    </w:p>
-    <w:p>
-      <w:r>
-        <w:t>Retour : Le montant de la transaction</w:t>
-      </w:r>
-    </w:p>
+        <w:t>aucun</w:t>
+      </w:r>
+    </w:p>
+    <w:p>
+      <w:r>
+        <w:t>Retour : Le label de l’état en cours</w:t>
+      </w:r>
+    </w:p>
+    <w:p/>
     <w:p>
       <w:pPr>
         <w:pStyle w:val="Titre2"/>
       </w:pPr>
-      <w:bookmarkStart w:id="9" w:name="_Toc316547587"/>
+      <w:bookmarkStart w:id="10" w:name="_Toc317280410"/>
+      <w:r>
+        <w:t xml:space="preserve">Fonction </w:t>
+      </w:r>
+      <w:proofErr w:type="spellStart"/>
+      <w:r>
+        <w:t>get</w:t>
+      </w:r>
+      <w:proofErr w:type="spellEnd"/>
+      <w:r>
+        <w:t xml:space="preserve"> montant</w:t>
+      </w:r>
+      <w:bookmarkEnd w:id="10"/>
+    </w:p>
+    <w:p>
+      <w:r>
+        <w:t>Fonction de récupération de du montant de la transaction en cours</w:t>
+      </w:r>
+    </w:p>
+    <w:p>
+      <w:r>
+        <w:t xml:space="preserve">Type Requête : </w:t>
+      </w:r>
+      <w:r>
+        <w:rPr>
+          <w:b/>
+        </w:rPr>
+        <w:t>GET</w:t>
+      </w:r>
+    </w:p>
+    <w:p>
+      <w:r>
+        <w:t xml:space="preserve">URL : </w:t>
+      </w:r>
+      <w:r>
+        <w:rPr>
+          <w:i/>
+        </w:rPr>
+        <w:t>localhost:8080/DemonetikWebService/demonetik/transaction/</w:t>
+      </w:r>
+      <w:r>
+        <w:rPr>
+          <w:i/>
+        </w:rPr>
+        <w:t>getmontant</w:t>
+      </w:r>
+    </w:p>
+    <w:p>
+      <w:r>
+        <w:t>Paramètre </w:t>
+      </w:r>
+      <w:r>
+        <w:t xml:space="preserve">: </w:t>
+      </w:r>
+      <w:r>
+        <w:rPr>
+          <w:b/>
+        </w:rPr>
+        <w:t>Aucun</w:t>
+      </w:r>
+    </w:p>
+    <w:p>
+      <w:r>
+        <w:t>Retour : Le montant de la transaction</w:t>
+      </w:r>
+    </w:p>
+    <w:p>
+      <w:pPr>
+        <w:pStyle w:val="Titre2"/>
+      </w:pPr>
+      <w:bookmarkStart w:id="11" w:name="_Toc317280411"/>
       <w:r>
         <w:t>Fonction reset transaction</w:t>
       </w:r>
-      <w:bookmarkEnd w:id="9"/>
-    </w:p>
-    <w:p>
-      <w:r>
-        <w:t>Réinitialise la transaction, passage à l’état : EtatStart</w:t>
-      </w:r>
+      <w:bookmarkEnd w:id="11"/>
+    </w:p>
+    <w:p>
+      <w:r>
+        <w:t xml:space="preserve">Réinitialise la transaction, passage à l’état : </w:t>
+      </w:r>
+      <w:proofErr w:type="spellStart"/>
+      <w:r>
+        <w:t>EtatStart</w:t>
+      </w:r>
+      <w:proofErr w:type="spellEnd"/>
     </w:p>
     <w:p>
       <w:r>
@@ -1370,20 +1874,33 @@
       <w:pPr>
         <w:pStyle w:val="Titre1"/>
       </w:pPr>
-      <w:bookmarkStart w:id="10" w:name="_Toc316547588"/>
+      <w:bookmarkStart w:id="12" w:name="_Toc317280412"/>
       <w:r>
         <w:t>Machine à état</w:t>
       </w:r>
-      <w:bookmarkEnd w:id="10"/>
+      <w:bookmarkEnd w:id="12"/>
     </w:p>
     <w:p/>
+    <w:p>
+      <w:r>
+        <w:t>Un pattern State a</w:t>
+      </w:r>
+      <w:r>
+        <w:t xml:space="preserve"> été utilisé pour représenter les différents états d’une transaction (simplifié)</w:t>
+      </w:r>
+      <w:r>
+        <w:t>.</w:t>
+      </w:r>
+    </w:p>
     <w:p>
       <w:pPr>
         <w:pStyle w:val="Titre2"/>
       </w:pPr>
+      <w:bookmarkStart w:id="13" w:name="_Toc317280413"/>
       <w:r>
         <w:t>Index Etat</w:t>
       </w:r>
+      <w:bookmarkEnd w:id="13"/>
     </w:p>
     <w:p/>
     <w:tbl>
@@ -1409,6 +1926,9 @@
           <w:tcPr>
             <w:cnfStyle w:val="001000000000" w:firstRow="0" w:lastRow="0" w:firstColumn="1" w:lastColumn="0" w:oddVBand="0" w:evenVBand="0" w:oddHBand="0" w:evenHBand="0" w:firstRowFirstColumn="0" w:firstRowLastColumn="0" w:lastRowFirstColumn="0" w:lastRowLastColumn="0"/>
             <w:tcW w:w="3135" w:type="dxa"/>
+            <w:tcBorders>
+              <w:bottom w:val="single" w:sz="8" w:space="0" w:color="4F81BD" w:themeColor="accent1"/>
+            </w:tcBorders>
           </w:tcPr>
           <w:p>
             <w:r>
@@ -1419,19 +1939,25 @@
         <w:tc>
           <w:tcPr>
             <w:tcW w:w="3164" w:type="dxa"/>
+            <w:tcBorders>
+              <w:bottom w:val="single" w:sz="8" w:space="0" w:color="4F81BD" w:themeColor="accent1"/>
+            </w:tcBorders>
           </w:tcPr>
           <w:p>
             <w:pPr>
               <w:cnfStyle w:val="100000000000" w:firstRow="1" w:lastRow="0" w:firstColumn="0" w:lastColumn="0" w:oddVBand="0" w:evenVBand="0" w:oddHBand="0" w:evenHBand="0" w:firstRowFirstColumn="0" w:firstRowLastColumn="0" w:lastRowFirstColumn="0" w:lastRowLastColumn="0"/>
             </w:pPr>
             <w:r>
-              <w:t>Num</w:t>
+              <w:t>Id</w:t>
             </w:r>
           </w:p>
         </w:tc>
         <w:tc>
           <w:tcPr>
             <w:tcW w:w="2983" w:type="dxa"/>
+            <w:tcBorders>
+              <w:bottom w:val="single" w:sz="8" w:space="0" w:color="4F81BD" w:themeColor="accent1"/>
+            </w:tcBorders>
           </w:tcPr>
           <w:p>
             <w:pPr>
@@ -1452,27 +1978,29 @@
             <w:cnfStyle w:val="001000000000" w:firstRow="0" w:lastRow="0" w:firstColumn="1" w:lastColumn="0" w:oddVBand="0" w:evenVBand="0" w:oddHBand="0" w:evenHBand="0" w:firstRowFirstColumn="0" w:firstRowLastColumn="0" w:lastRowFirstColumn="0" w:lastRowLastColumn="0"/>
             <w:tcW w:w="3135" w:type="dxa"/>
             <w:tcBorders>
-              <w:top w:val="none" w:sz="0" w:space="0" w:color="auto"/>
               <w:left w:val="none" w:sz="0" w:space="0" w:color="auto"/>
-              <w:bottom w:val="none" w:sz="0" w:space="0" w:color="auto"/>
+              <w:right w:val="single" w:sz="8" w:space="0" w:color="4F81BD" w:themeColor="accent1"/>
             </w:tcBorders>
           </w:tcPr>
           <w:p>
+            <w:proofErr w:type="spellStart"/>
             <w:r>
               <w:t>EtatStart</w:t>
             </w:r>
+            <w:proofErr w:type="spellEnd"/>
           </w:p>
         </w:tc>
         <w:tc>
           <w:tcPr>
             <w:tcW w:w="3164" w:type="dxa"/>
             <w:tcBorders>
-              <w:top w:val="none" w:sz="0" w:space="0" w:color="auto"/>
-              <w:bottom w:val="none" w:sz="0" w:space="0" w:color="auto"/>
+              <w:left w:val="single" w:sz="8" w:space="0" w:color="4F81BD" w:themeColor="accent1"/>
+              <w:right w:val="single" w:sz="8" w:space="0" w:color="4F81BD" w:themeColor="accent1"/>
             </w:tcBorders>
           </w:tcPr>
           <w:p>
             <w:pPr>
+              <w:jc w:val="center"/>
               <w:cnfStyle w:val="000000100000" w:firstRow="0" w:lastRow="0" w:firstColumn="0" w:lastColumn="0" w:oddVBand="0" w:evenVBand="0" w:oddHBand="1" w:evenHBand="0" w:firstRowFirstColumn="0" w:firstRowLastColumn="0" w:lastRowFirstColumn="0" w:lastRowLastColumn="0"/>
             </w:pPr>
             <w:r>
@@ -1484,13 +2012,13 @@
           <w:tcPr>
             <w:tcW w:w="2983" w:type="dxa"/>
             <w:tcBorders>
-              <w:top w:val="none" w:sz="0" w:space="0" w:color="auto"/>
-              <w:bottom w:val="none" w:sz="0" w:space="0" w:color="auto"/>
+              <w:left w:val="single" w:sz="8" w:space="0" w:color="4F81BD" w:themeColor="accent1"/>
               <w:right w:val="none" w:sz="0" w:space="0" w:color="auto"/>
             </w:tcBorders>
           </w:tcPr>
           <w:p>
             <w:pPr>
+              <w:jc w:val="center"/>
               <w:cnfStyle w:val="000000100000" w:firstRow="0" w:lastRow="0" w:firstColumn="0" w:lastColumn="0" w:oddVBand="0" w:evenVBand="0" w:oddHBand="1" w:evenHBand="0" w:firstRowFirstColumn="0" w:firstRowLastColumn="0" w:lastRowFirstColumn="0" w:lastRowLastColumn="0"/>
             </w:pPr>
             <w:r>
@@ -1507,19 +2035,28 @@
           <w:tcPr>
             <w:cnfStyle w:val="001000000000" w:firstRow="0" w:lastRow="0" w:firstColumn="1" w:lastColumn="0" w:oddVBand="0" w:evenVBand="0" w:oddHBand="0" w:evenHBand="0" w:firstRowFirstColumn="0" w:firstRowLastColumn="0" w:lastRowFirstColumn="0" w:lastRowLastColumn="0"/>
             <w:tcW w:w="3135" w:type="dxa"/>
-          </w:tcPr>
-          <w:p>
+            <w:tcBorders>
+              <w:top w:val="single" w:sz="8" w:space="0" w:color="4F81BD" w:themeColor="accent1"/>
+            </w:tcBorders>
+          </w:tcPr>
+          <w:p>
+            <w:proofErr w:type="spellStart"/>
             <w:r>
               <w:t>EtatInit</w:t>
             </w:r>
+            <w:proofErr w:type="spellEnd"/>
           </w:p>
         </w:tc>
         <w:tc>
           <w:tcPr>
             <w:tcW w:w="3164" w:type="dxa"/>
+            <w:tcBorders>
+              <w:top w:val="single" w:sz="8" w:space="0" w:color="4F81BD" w:themeColor="accent1"/>
+            </w:tcBorders>
           </w:tcPr>
           <w:p>
             <w:pPr>
+              <w:jc w:val="center"/>
               <w:cnfStyle w:val="000000000000" w:firstRow="0" w:lastRow="0" w:firstColumn="0" w:lastColumn="0" w:oddVBand="0" w:evenVBand="0" w:oddHBand="0" w:evenHBand="0" w:firstRowFirstColumn="0" w:firstRowLastColumn="0" w:lastRowFirstColumn="0" w:lastRowLastColumn="0"/>
             </w:pPr>
             <w:r>
@@ -1530,9 +2067,13 @@
         <w:tc>
           <w:tcPr>
             <w:tcW w:w="2983" w:type="dxa"/>
+            <w:tcBorders>
+              <w:top w:val="single" w:sz="8" w:space="0" w:color="4F81BD" w:themeColor="accent1"/>
+            </w:tcBorders>
           </w:tcPr>
           <w:p>
             <w:pPr>
+              <w:jc w:val="center"/>
               <w:cnfStyle w:val="000000000000" w:firstRow="0" w:lastRow="0" w:firstColumn="0" w:lastColumn="0" w:oddVBand="0" w:evenVBand="0" w:oddHBand="0" w:evenHBand="0" w:firstRowFirstColumn="0" w:firstRowLastColumn="0" w:lastRowFirstColumn="0" w:lastRowLastColumn="0"/>
             </w:pPr>
             <w:r>
@@ -1551,9 +2092,11 @@
             <w:tcW w:w="3135" w:type="dxa"/>
           </w:tcPr>
           <w:p>
+            <w:proofErr w:type="spellStart"/>
             <w:r>
               <w:t>EtatMontant</w:t>
             </w:r>
+            <w:proofErr w:type="spellEnd"/>
           </w:p>
         </w:tc>
         <w:tc>
@@ -1562,6 +2105,7 @@
           </w:tcPr>
           <w:p>
             <w:pPr>
+              <w:jc w:val="center"/>
               <w:cnfStyle w:val="000000100000" w:firstRow="0" w:lastRow="0" w:firstColumn="0" w:lastColumn="0" w:oddVBand="0" w:evenVBand="0" w:oddHBand="1" w:evenHBand="0" w:firstRowFirstColumn="0" w:firstRowLastColumn="0" w:lastRowFirstColumn="0" w:lastRowLastColumn="0"/>
             </w:pPr>
             <w:r>
@@ -1575,6 +2119,7 @@
           </w:tcPr>
           <w:p>
             <w:pPr>
+              <w:jc w:val="center"/>
               <w:cnfStyle w:val="000000100000" w:firstRow="0" w:lastRow="0" w:firstColumn="0" w:lastColumn="0" w:oddVBand="0" w:evenVBand="0" w:oddHBand="1" w:evenHBand="0" w:firstRowFirstColumn="0" w:firstRowLastColumn="0" w:lastRowFirstColumn="0" w:lastRowLastColumn="0"/>
             </w:pPr>
             <w:r>
@@ -1590,9 +2135,11 @@
             <w:tcW w:w="3135" w:type="dxa"/>
           </w:tcPr>
           <w:p>
+            <w:proofErr w:type="spellStart"/>
             <w:r>
               <w:t>EtatPorteurIdent</w:t>
             </w:r>
+            <w:proofErr w:type="spellEnd"/>
           </w:p>
         </w:tc>
         <w:tc>
@@ -1601,6 +2148,7 @@
           </w:tcPr>
           <w:p>
             <w:pPr>
+              <w:jc w:val="center"/>
               <w:cnfStyle w:val="000000000000" w:firstRow="0" w:lastRow="0" w:firstColumn="0" w:lastColumn="0" w:oddVBand="0" w:evenVBand="0" w:oddHBand="0" w:evenHBand="0" w:firstRowFirstColumn="0" w:firstRowLastColumn="0" w:lastRowFirstColumn="0" w:lastRowLastColumn="0"/>
             </w:pPr>
             <w:r>
@@ -1614,6 +2162,7 @@
           </w:tcPr>
           <w:p>
             <w:pPr>
+              <w:jc w:val="center"/>
               <w:cnfStyle w:val="000000000000" w:firstRow="0" w:lastRow="0" w:firstColumn="0" w:lastColumn="0" w:oddVBand="0" w:evenVBand="0" w:oddHBand="0" w:evenHBand="0" w:firstRowFirstColumn="0" w:firstRowLastColumn="0" w:lastRowFirstColumn="0" w:lastRowLastColumn="0"/>
             </w:pPr>
             <w:r>
@@ -1632,12 +2181,14 @@
             <w:tcW w:w="3135" w:type="dxa"/>
           </w:tcPr>
           <w:p>
+            <w:proofErr w:type="spellStart"/>
             <w:r>
               <w:t>EtatDemandeAuto</w:t>
             </w:r>
             <w:r>
               <w:t>Ask</w:t>
             </w:r>
+            <w:proofErr w:type="spellEnd"/>
           </w:p>
         </w:tc>
         <w:tc>
@@ -1646,6 +2197,7 @@
           </w:tcPr>
           <w:p>
             <w:pPr>
+              <w:jc w:val="center"/>
               <w:cnfStyle w:val="000000100000" w:firstRow="0" w:lastRow="0" w:firstColumn="0" w:lastColumn="0" w:oddVBand="0" w:evenVBand="0" w:oddHBand="1" w:evenHBand="0" w:firstRowFirstColumn="0" w:firstRowLastColumn="0" w:lastRowFirstColumn="0" w:lastRowLastColumn="0"/>
             </w:pPr>
             <w:r>
@@ -1659,6 +2211,7 @@
           </w:tcPr>
           <w:p>
             <w:pPr>
+              <w:jc w:val="center"/>
               <w:cnfStyle w:val="000000100000" w:firstRow="0" w:lastRow="0" w:firstColumn="0" w:lastColumn="0" w:oddVBand="0" w:evenVBand="0" w:oddHBand="1" w:evenHBand="0" w:firstRowFirstColumn="0" w:firstRowLastColumn="0" w:lastRowFirstColumn="0" w:lastRowLastColumn="0"/>
             </w:pPr>
             <w:r>
@@ -1674,12 +2227,11 @@
             <w:tcW w:w="3135" w:type="dxa"/>
           </w:tcPr>
           <w:p>
-            <w:r>
-              <w:t>EtatDemandeAuto</w:t>
-            </w:r>
-            <w:r>
-              <w:t>Process</w:t>
-            </w:r>
+            <w:proofErr w:type="spellStart"/>
+            <w:r>
+              <w:t>EtatDemandeAutoProcess</w:t>
+            </w:r>
+            <w:proofErr w:type="spellEnd"/>
           </w:p>
         </w:tc>
         <w:tc>
@@ -1688,6 +2240,7 @@
           </w:tcPr>
           <w:p>
             <w:pPr>
+              <w:jc w:val="center"/>
               <w:cnfStyle w:val="000000000000" w:firstRow="0" w:lastRow="0" w:firstColumn="0" w:lastColumn="0" w:oddVBand="0" w:evenVBand="0" w:oddHBand="0" w:evenHBand="0" w:firstRowFirstColumn="0" w:firstRowLastColumn="0" w:lastRowFirstColumn="0" w:lastRowLastColumn="0"/>
             </w:pPr>
             <w:r>
@@ -1701,6 +2254,7 @@
           </w:tcPr>
           <w:p>
             <w:pPr>
+              <w:jc w:val="center"/>
               <w:cnfStyle w:val="000000000000" w:firstRow="0" w:lastRow="0" w:firstColumn="0" w:lastColumn="0" w:oddVBand="0" w:evenVBand="0" w:oddHBand="0" w:evenHBand="0" w:firstRowFirstColumn="0" w:firstRowLastColumn="0" w:lastRowFirstColumn="0" w:lastRowLastColumn="0"/>
             </w:pPr>
             <w:r>
@@ -1719,37 +2273,203 @@
             <w:tcW w:w="3135" w:type="dxa"/>
           </w:tcPr>
           <w:p>
-            <w:r>
-              <w:t>EtatDemandeAuto</w:t>
-            </w:r>
-            <w:r>
-              <w:t>Res</w:t>
-            </w:r>
+            <w:proofErr w:type="spellStart"/>
+            <w:r>
+              <w:t>EtatDemandeAutoRes</w:t>
+            </w:r>
+            <w:proofErr w:type="spellEnd"/>
           </w:p>
         </w:tc>
         <w:tc>
           <w:tcPr>
             <w:tcW w:w="3164" w:type="dxa"/>
+          </w:tcPr>
+          <w:p>
+            <w:pPr>
+              <w:jc w:val="center"/>
+              <w:cnfStyle w:val="000000100000" w:firstRow="0" w:lastRow="0" w:firstColumn="0" w:lastColumn="0" w:oddVBand="0" w:evenVBand="0" w:oddHBand="1" w:evenHBand="0" w:firstRowFirstColumn="0" w:firstRowLastColumn="0" w:lastRowFirstColumn="0" w:lastRowLastColumn="0"/>
+            </w:pPr>
+            <w:r>
+              <w:t>6</w:t>
+            </w:r>
+          </w:p>
+        </w:tc>
+        <w:tc>
+          <w:tcPr>
+            <w:tcW w:w="2983" w:type="dxa"/>
+          </w:tcPr>
+          <w:p>
+            <w:pPr>
+              <w:jc w:val="center"/>
+              <w:cnfStyle w:val="000000100000" w:firstRow="0" w:lastRow="0" w:firstColumn="0" w:lastColumn="0" w:oddVBand="0" w:evenVBand="0" w:oddHBand="1" w:evenHBand="0" w:firstRowFirstColumn="0" w:firstRowLastColumn="0" w:lastRowFirstColumn="0" w:lastRowLastColumn="0"/>
+            </w:pPr>
+            <w:r>
+              <w:t>Banque</w:t>
+            </w:r>
+          </w:p>
+        </w:tc>
+      </w:tr>
+      <w:tr>
+        <w:tc>
+          <w:tcPr>
+            <w:cnfStyle w:val="001000000000" w:firstRow="0" w:lastRow="0" w:firstColumn="1" w:lastColumn="0" w:oddVBand="0" w:evenVBand="0" w:oddHBand="0" w:evenHBand="0" w:firstRowFirstColumn="0" w:firstRowLastColumn="0" w:lastRowFirstColumn="0" w:lastRowLastColumn="0"/>
+            <w:tcW w:w="3135" w:type="dxa"/>
+          </w:tcPr>
+          <w:p>
+            <w:proofErr w:type="spellStart"/>
+            <w:r>
+              <w:t>EtatFinTransaction</w:t>
+            </w:r>
+            <w:proofErr w:type="spellEnd"/>
+          </w:p>
+        </w:tc>
+        <w:tc>
+          <w:tcPr>
+            <w:tcW w:w="3164" w:type="dxa"/>
+          </w:tcPr>
+          <w:p>
+            <w:pPr>
+              <w:jc w:val="center"/>
+              <w:cnfStyle w:val="000000000000" w:firstRow="0" w:lastRow="0" w:firstColumn="0" w:lastColumn="0" w:oddVBand="0" w:evenVBand="0" w:oddHBand="0" w:evenHBand="0" w:firstRowFirstColumn="0" w:firstRowLastColumn="0" w:lastRowFirstColumn="0" w:lastRowLastColumn="0"/>
+            </w:pPr>
+            <w:r>
+              <w:t>7</w:t>
+            </w:r>
+          </w:p>
+        </w:tc>
+        <w:tc>
+          <w:tcPr>
+            <w:tcW w:w="2983" w:type="dxa"/>
+          </w:tcPr>
+          <w:p>
+            <w:pPr>
+              <w:jc w:val="center"/>
+              <w:cnfStyle w:val="000000000000" w:firstRow="0" w:lastRow="0" w:firstColumn="0" w:lastColumn="0" w:oddVBand="0" w:evenVBand="0" w:oddHBand="0" w:evenHBand="0" w:firstRowFirstColumn="0" w:firstRowLastColumn="0" w:lastRowFirstColumn="0" w:lastRowLastColumn="0"/>
+            </w:pPr>
+            <w:r>
+              <w:t>TPE</w:t>
+            </w:r>
+          </w:p>
+        </w:tc>
+      </w:tr>
+    </w:tbl>
+    <w:p/>
+    <w:p>
+      <w:pPr>
+        <w:pStyle w:val="Titre2"/>
+      </w:pPr>
+      <w:bookmarkStart w:id="14" w:name="_Toc317280414"/>
+      <w:r>
+        <w:t>Description état</w:t>
+      </w:r>
+      <w:r>
+        <w:t>s</w:t>
+      </w:r>
+      <w:bookmarkEnd w:id="14"/>
+    </w:p>
+    <w:p/>
+    <w:tbl>
+      <w:tblPr>
+        <w:tblStyle w:val="Listeclaire-Accent1"/>
+        <w:tblW w:w="10314" w:type="dxa"/>
+        <w:tblBorders>
+          <w:insideH w:val="single" w:sz="6" w:space="0" w:color="4F81BD" w:themeColor="accent1"/>
+          <w:insideV w:val="single" w:sz="6" w:space="0" w:color="4F81BD" w:themeColor="accent1"/>
+        </w:tblBorders>
+        <w:tblLook w:val="04A0" w:firstRow="1" w:lastRow="0" w:firstColumn="1" w:lastColumn="0" w:noHBand="0" w:noVBand="1"/>
+      </w:tblPr>
+      <w:tblGrid>
+        <w:gridCol w:w="3092"/>
+        <w:gridCol w:w="4081"/>
+        <w:gridCol w:w="3141"/>
+      </w:tblGrid>
+      <w:tr>
+        <w:trPr>
+          <w:cnfStyle w:val="100000000000" w:firstRow="1" w:lastRow="0" w:firstColumn="0" w:lastColumn="0" w:oddVBand="0" w:evenVBand="0" w:oddHBand="0" w:evenHBand="0" w:firstRowFirstColumn="0" w:firstRowLastColumn="0" w:lastRowFirstColumn="0" w:lastRowLastColumn="0"/>
+        </w:trPr>
+        <w:tc>
+          <w:tcPr>
+            <w:cnfStyle w:val="001000000000" w:firstRow="0" w:lastRow="0" w:firstColumn="1" w:lastColumn="0" w:oddVBand="0" w:evenVBand="0" w:oddHBand="0" w:evenHBand="0" w:firstRowFirstColumn="0" w:firstRowLastColumn="0" w:lastRowFirstColumn="0" w:lastRowLastColumn="0"/>
+            <w:tcW w:w="0" w:type="auto"/>
+          </w:tcPr>
+          <w:p>
+            <w:pPr>
+              <w:jc w:val="center"/>
+            </w:pPr>
+            <w:r>
+              <w:t>Etat</w:t>
+            </w:r>
+          </w:p>
+        </w:tc>
+        <w:tc>
+          <w:tcPr>
+            <w:tcW w:w="0" w:type="auto"/>
+          </w:tcPr>
+          <w:p>
+            <w:pPr>
+              <w:jc w:val="center"/>
+              <w:cnfStyle w:val="100000000000" w:firstRow="1" w:lastRow="0" w:firstColumn="0" w:lastColumn="0" w:oddVBand="0" w:evenVBand="0" w:oddHBand="0" w:evenHBand="0" w:firstRowFirstColumn="0" w:firstRowLastColumn="0" w:lastRowFirstColumn="0" w:lastRowLastColumn="0"/>
+            </w:pPr>
+            <w:r>
+              <w:t>Description</w:t>
+            </w:r>
+          </w:p>
+        </w:tc>
+        <w:tc>
+          <w:tcPr>
+            <w:tcW w:w="3141" w:type="dxa"/>
+          </w:tcPr>
+          <w:p>
+            <w:pPr>
+              <w:jc w:val="center"/>
+              <w:cnfStyle w:val="100000000000" w:firstRow="1" w:lastRow="0" w:firstColumn="0" w:lastColumn="0" w:oddVBand="0" w:evenVBand="0" w:oddHBand="0" w:evenHBand="0" w:firstRowFirstColumn="0" w:firstRowLastColumn="0" w:lastRowFirstColumn="0" w:lastRowLastColumn="0"/>
+            </w:pPr>
+            <w:r>
+              <w:t>Actions</w:t>
+            </w:r>
+          </w:p>
+        </w:tc>
+      </w:tr>
+      <w:tr>
+        <w:trPr>
+          <w:cnfStyle w:val="000000100000" w:firstRow="0" w:lastRow="0" w:firstColumn="0" w:lastColumn="0" w:oddVBand="0" w:evenVBand="0" w:oddHBand="1" w:evenHBand="0" w:firstRowFirstColumn="0" w:firstRowLastColumn="0" w:lastRowFirstColumn="0" w:lastRowLastColumn="0"/>
+        </w:trPr>
+        <w:tc>
+          <w:tcPr>
+            <w:cnfStyle w:val="001000000000" w:firstRow="0" w:lastRow="0" w:firstColumn="1" w:lastColumn="0" w:oddVBand="0" w:evenVBand="0" w:oddHBand="0" w:evenHBand="0" w:firstRowFirstColumn="0" w:firstRowLastColumn="0" w:lastRowFirstColumn="0" w:lastRowLastColumn="0"/>
+            <w:tcW w:w="0" w:type="auto"/>
+          </w:tcPr>
+          <w:p>
+            <w:proofErr w:type="spellStart"/>
+            <w:r>
+              <w:t>EtatStart</w:t>
+            </w:r>
+            <w:proofErr w:type="spellEnd"/>
+          </w:p>
+        </w:tc>
+        <w:tc>
+          <w:tcPr>
+            <w:tcW w:w="0" w:type="auto"/>
           </w:tcPr>
           <w:p>
             <w:pPr>
               <w:cnfStyle w:val="000000100000" w:firstRow="0" w:lastRow="0" w:firstColumn="0" w:lastColumn="0" w:oddVBand="0" w:evenVBand="0" w:oddHBand="1" w:evenHBand="0" w:firstRowFirstColumn="0" w:firstRowLastColumn="0" w:lastRowFirstColumn="0" w:lastRowLastColumn="0"/>
             </w:pPr>
             <w:r>
-              <w:t>6</w:t>
-            </w:r>
-          </w:p>
-        </w:tc>
-        <w:tc>
-          <w:tcPr>
-            <w:tcW w:w="2983" w:type="dxa"/>
+              <w:t>Etat de départ d’une transaction</w:t>
+            </w:r>
+          </w:p>
+        </w:tc>
+        <w:tc>
+          <w:tcPr>
+            <w:tcW w:w="3141" w:type="dxa"/>
           </w:tcPr>
           <w:p>
             <w:pPr>
               <w:cnfStyle w:val="000000100000" w:firstRow="0" w:lastRow="0" w:firstColumn="0" w:lastColumn="0" w:oddVBand="0" w:evenVBand="0" w:oddHBand="1" w:evenHBand="0" w:firstRowFirstColumn="0" w:firstRowLastColumn="0" w:lastRowFirstColumn="0" w:lastRowLastColumn="0"/>
             </w:pPr>
             <w:r>
-              <w:t>Banque</w:t>
+              <w:t>NULL</w:t>
             </w:r>
           </w:p>
         </w:tc>
@@ -1758,54 +2478,315 @@
         <w:tc>
           <w:tcPr>
             <w:cnfStyle w:val="001000000000" w:firstRow="0" w:lastRow="0" w:firstColumn="1" w:lastColumn="0" w:oddVBand="0" w:evenVBand="0" w:oddHBand="0" w:evenHBand="0" w:firstRowFirstColumn="0" w:firstRowLastColumn="0" w:lastRowFirstColumn="0" w:lastRowLastColumn="0"/>
-            <w:tcW w:w="3135" w:type="dxa"/>
-          </w:tcPr>
-          <w:p>
-            <w:r>
-              <w:t>EtatFinTransaction</w:t>
-            </w:r>
-          </w:p>
-        </w:tc>
-        <w:tc>
-          <w:tcPr>
-            <w:tcW w:w="3164" w:type="dxa"/>
+            <w:tcW w:w="0" w:type="auto"/>
+          </w:tcPr>
+          <w:p>
+            <w:proofErr w:type="spellStart"/>
+            <w:r>
+              <w:t>EtatInit</w:t>
+            </w:r>
+            <w:proofErr w:type="spellEnd"/>
+          </w:p>
+        </w:tc>
+        <w:tc>
+          <w:tcPr>
+            <w:tcW w:w="0" w:type="auto"/>
           </w:tcPr>
           <w:p>
             <w:pPr>
               <w:cnfStyle w:val="000000000000" w:firstRow="0" w:lastRow="0" w:firstColumn="0" w:lastColumn="0" w:oddVBand="0" w:evenVBand="0" w:oddHBand="0" w:evenHBand="0" w:firstRowFirstColumn="0" w:firstRowLastColumn="0" w:lastRowFirstColumn="0" w:lastRowLastColumn="0"/>
             </w:pPr>
             <w:r>
-              <w:t>7</w:t>
-            </w:r>
-            <w:bookmarkStart w:id="11" w:name="_GoBack"/>
-            <w:bookmarkEnd w:id="11"/>
-          </w:p>
-        </w:tc>
-        <w:tc>
-          <w:tcPr>
-            <w:tcW w:w="2983" w:type="dxa"/>
+              <w:t>La transaction est initialisé par le TPE</w:t>
+            </w:r>
+          </w:p>
+        </w:tc>
+        <w:tc>
+          <w:tcPr>
+            <w:tcW w:w="3141" w:type="dxa"/>
           </w:tcPr>
           <w:p>
             <w:pPr>
               <w:cnfStyle w:val="000000000000" w:firstRow="0" w:lastRow="0" w:firstColumn="0" w:lastColumn="0" w:oddVBand="0" w:evenVBand="0" w:oddHBand="0" w:evenHBand="0" w:firstRowFirstColumn="0" w:firstRowLastColumn="0" w:lastRowFirstColumn="0" w:lastRowLastColumn="0"/>
             </w:pPr>
-            <w:r>
-              <w:t>TPE</w:t>
-            </w:r>
+          </w:p>
+        </w:tc>
+      </w:tr>
+      <w:tr>
+        <w:trPr>
+          <w:cnfStyle w:val="000000100000" w:firstRow="0" w:lastRow="0" w:firstColumn="0" w:lastColumn="0" w:oddVBand="0" w:evenVBand="0" w:oddHBand="1" w:evenHBand="0" w:firstRowFirstColumn="0" w:firstRowLastColumn="0" w:lastRowFirstColumn="0" w:lastRowLastColumn="0"/>
+        </w:trPr>
+        <w:tc>
+          <w:tcPr>
+            <w:cnfStyle w:val="001000000000" w:firstRow="0" w:lastRow="0" w:firstColumn="1" w:lastColumn="0" w:oddVBand="0" w:evenVBand="0" w:oddHBand="0" w:evenHBand="0" w:firstRowFirstColumn="0" w:firstRowLastColumn="0" w:lastRowFirstColumn="0" w:lastRowLastColumn="0"/>
+            <w:tcW w:w="0" w:type="auto"/>
+          </w:tcPr>
+          <w:p>
+            <w:proofErr w:type="spellStart"/>
+            <w:r>
+              <w:t>EtatMontant</w:t>
+            </w:r>
+            <w:proofErr w:type="spellEnd"/>
+          </w:p>
+        </w:tc>
+        <w:tc>
+          <w:tcPr>
+            <w:tcW w:w="0" w:type="auto"/>
+          </w:tcPr>
+          <w:p>
+            <w:pPr>
+              <w:cnfStyle w:val="000000100000" w:firstRow="0" w:lastRow="0" w:firstColumn="0" w:lastColumn="0" w:oddVBand="0" w:evenVBand="0" w:oddHBand="1" w:evenHBand="0" w:firstRowFirstColumn="0" w:firstRowLastColumn="0" w:lastRowFirstColumn="0" w:lastRowLastColumn="0"/>
+            </w:pPr>
+            <w:r>
+              <w:t>Le montant a été transmis au web service</w:t>
+            </w:r>
+          </w:p>
+        </w:tc>
+        <w:tc>
+          <w:tcPr>
+            <w:tcW w:w="3141" w:type="dxa"/>
+          </w:tcPr>
+          <w:p>
+            <w:pPr>
+              <w:cnfStyle w:val="000000100000" w:firstRow="0" w:lastRow="0" w:firstColumn="0" w:lastColumn="0" w:oddVBand="0" w:evenVBand="0" w:oddHBand="1" w:evenHBand="0" w:firstRowFirstColumn="0" w:firstRowLastColumn="0" w:lastRowFirstColumn="0" w:lastRowLastColumn="0"/>
+            </w:pPr>
+          </w:p>
+        </w:tc>
+      </w:tr>
+      <w:tr>
+        <w:tc>
+          <w:tcPr>
+            <w:cnfStyle w:val="001000000000" w:firstRow="0" w:lastRow="0" w:firstColumn="1" w:lastColumn="0" w:oddVBand="0" w:evenVBand="0" w:oddHBand="0" w:evenHBand="0" w:firstRowFirstColumn="0" w:firstRowLastColumn="0" w:lastRowFirstColumn="0" w:lastRowLastColumn="0"/>
+            <w:tcW w:w="0" w:type="auto"/>
+          </w:tcPr>
+          <w:p>
+            <w:proofErr w:type="spellStart"/>
+            <w:r>
+              <w:t>EtatPorteurIdent</w:t>
+            </w:r>
+            <w:proofErr w:type="spellEnd"/>
+          </w:p>
+        </w:tc>
+        <w:tc>
+          <w:tcPr>
+            <w:tcW w:w="0" w:type="auto"/>
+          </w:tcPr>
+          <w:p>
+            <w:pPr>
+              <w:cnfStyle w:val="000000000000" w:firstRow="0" w:lastRow="0" w:firstColumn="0" w:lastColumn="0" w:oddVBand="0" w:evenVBand="0" w:oddHBand="0" w:evenHBand="0" w:firstRowFirstColumn="0" w:firstRowLastColumn="0" w:lastRowFirstColumn="0" w:lastRowLastColumn="0"/>
+            </w:pPr>
+            <w:proofErr w:type="gramStart"/>
+            <w:r>
+              <w:t>Les données porteur</w:t>
+            </w:r>
+            <w:proofErr w:type="gramEnd"/>
+            <w:r>
+              <w:t xml:space="preserve"> ont été transmises au </w:t>
+            </w:r>
+            <w:proofErr w:type="spellStart"/>
+            <w:r>
+              <w:t>webservice</w:t>
+            </w:r>
+            <w:proofErr w:type="spellEnd"/>
+          </w:p>
+        </w:tc>
+        <w:tc>
+          <w:tcPr>
+            <w:tcW w:w="3141" w:type="dxa"/>
+          </w:tcPr>
+          <w:p>
+            <w:pPr>
+              <w:cnfStyle w:val="000000000000" w:firstRow="0" w:lastRow="0" w:firstColumn="0" w:lastColumn="0" w:oddVBand="0" w:evenVBand="0" w:oddHBand="0" w:evenHBand="0" w:firstRowFirstColumn="0" w:firstRowLastColumn="0" w:lastRowFirstColumn="0" w:lastRowLastColumn="0"/>
+            </w:pPr>
+          </w:p>
+        </w:tc>
+      </w:tr>
+      <w:tr>
+        <w:trPr>
+          <w:cnfStyle w:val="000000100000" w:firstRow="0" w:lastRow="0" w:firstColumn="0" w:lastColumn="0" w:oddVBand="0" w:evenVBand="0" w:oddHBand="1" w:evenHBand="0" w:firstRowFirstColumn="0" w:firstRowLastColumn="0" w:lastRowFirstColumn="0" w:lastRowLastColumn="0"/>
+        </w:trPr>
+        <w:tc>
+          <w:tcPr>
+            <w:cnfStyle w:val="001000000000" w:firstRow="0" w:lastRow="0" w:firstColumn="1" w:lastColumn="0" w:oddVBand="0" w:evenVBand="0" w:oddHBand="0" w:evenHBand="0" w:firstRowFirstColumn="0" w:firstRowLastColumn="0" w:lastRowFirstColumn="0" w:lastRowLastColumn="0"/>
+            <w:tcW w:w="0" w:type="auto"/>
+          </w:tcPr>
+          <w:p>
+            <w:proofErr w:type="spellStart"/>
+            <w:r>
+              <w:t>EtatDemandeAutoAsk</w:t>
+            </w:r>
+            <w:proofErr w:type="spellEnd"/>
+          </w:p>
+        </w:tc>
+        <w:tc>
+          <w:tcPr>
+            <w:tcW w:w="0" w:type="auto"/>
+          </w:tcPr>
+          <w:p>
+            <w:pPr>
+              <w:cnfStyle w:val="000000100000" w:firstRow="0" w:lastRow="0" w:firstColumn="0" w:lastColumn="0" w:oddVBand="0" w:evenVBand="0" w:oddHBand="1" w:evenHBand="0" w:firstRowFirstColumn="0" w:firstRowLastColumn="0" w:lastRowFirstColumn="0" w:lastRowLastColumn="0"/>
+            </w:pPr>
+            <w:r>
+              <w:t>Une demande d’autorisation a été reçu</w:t>
+            </w:r>
+          </w:p>
+        </w:tc>
+        <w:tc>
+          <w:tcPr>
+            <w:tcW w:w="3141" w:type="dxa"/>
+          </w:tcPr>
+          <w:p>
+            <w:pPr>
+              <w:cnfStyle w:val="000000100000" w:firstRow="0" w:lastRow="0" w:firstColumn="0" w:lastColumn="0" w:oddVBand="0" w:evenVBand="0" w:oddHBand="1" w:evenHBand="0" w:firstRowFirstColumn="0" w:firstRowLastColumn="0" w:lastRowFirstColumn="0" w:lastRowLastColumn="0"/>
+            </w:pPr>
+          </w:p>
+        </w:tc>
+      </w:tr>
+      <w:tr>
+        <w:tc>
+          <w:tcPr>
+            <w:cnfStyle w:val="001000000000" w:firstRow="0" w:lastRow="0" w:firstColumn="1" w:lastColumn="0" w:oddVBand="0" w:evenVBand="0" w:oddHBand="0" w:evenHBand="0" w:firstRowFirstColumn="0" w:firstRowLastColumn="0" w:lastRowFirstColumn="0" w:lastRowLastColumn="0"/>
+            <w:tcW w:w="0" w:type="auto"/>
+          </w:tcPr>
+          <w:p>
+            <w:proofErr w:type="spellStart"/>
+            <w:r>
+              <w:t>EtatDemandeAutoProcess</w:t>
+            </w:r>
+            <w:proofErr w:type="spellEnd"/>
+          </w:p>
+        </w:tc>
+        <w:tc>
+          <w:tcPr>
+            <w:tcW w:w="0" w:type="auto"/>
+          </w:tcPr>
+          <w:p>
+            <w:pPr>
+              <w:cnfStyle w:val="000000000000" w:firstRow="0" w:lastRow="0" w:firstColumn="0" w:lastColumn="0" w:oddVBand="0" w:evenVBand="0" w:oddHBand="0" w:evenHBand="0" w:firstRowFirstColumn="0" w:firstRowLastColumn="0" w:lastRowFirstColumn="0" w:lastRowLastColumn="0"/>
+            </w:pPr>
+            <w:r>
+              <w:t>Une demande d’autorisation est en cours de traitement</w:t>
+            </w:r>
+          </w:p>
+        </w:tc>
+        <w:tc>
+          <w:tcPr>
+            <w:tcW w:w="3141" w:type="dxa"/>
+          </w:tcPr>
+          <w:p>
+            <w:pPr>
+              <w:cnfStyle w:val="000000000000" w:firstRow="0" w:lastRow="0" w:firstColumn="0" w:lastColumn="0" w:oddVBand="0" w:evenVBand="0" w:oddHBand="0" w:evenHBand="0" w:firstRowFirstColumn="0" w:firstRowLastColumn="0" w:lastRowFirstColumn="0" w:lastRowLastColumn="0"/>
+            </w:pPr>
+          </w:p>
+        </w:tc>
+      </w:tr>
+      <w:tr>
+        <w:trPr>
+          <w:cnfStyle w:val="000000100000" w:firstRow="0" w:lastRow="0" w:firstColumn="0" w:lastColumn="0" w:oddVBand="0" w:evenVBand="0" w:oddHBand="1" w:evenHBand="0" w:firstRowFirstColumn="0" w:firstRowLastColumn="0" w:lastRowFirstColumn="0" w:lastRowLastColumn="0"/>
+        </w:trPr>
+        <w:tc>
+          <w:tcPr>
+            <w:cnfStyle w:val="001000000000" w:firstRow="0" w:lastRow="0" w:firstColumn="1" w:lastColumn="0" w:oddVBand="0" w:evenVBand="0" w:oddHBand="0" w:evenHBand="0" w:firstRowFirstColumn="0" w:firstRowLastColumn="0" w:lastRowFirstColumn="0" w:lastRowLastColumn="0"/>
+            <w:tcW w:w="0" w:type="auto"/>
+          </w:tcPr>
+          <w:p>
+            <w:proofErr w:type="spellStart"/>
+            <w:r>
+              <w:t>EtatDemandeAutoRes</w:t>
+            </w:r>
+            <w:proofErr w:type="spellEnd"/>
+          </w:p>
+        </w:tc>
+        <w:tc>
+          <w:tcPr>
+            <w:tcW w:w="0" w:type="auto"/>
+          </w:tcPr>
+          <w:p>
+            <w:pPr>
+              <w:cnfStyle w:val="000000100000" w:firstRow="0" w:lastRow="0" w:firstColumn="0" w:lastColumn="0" w:oddVBand="0" w:evenVBand="0" w:oddHBand="1" w:evenHBand="0" w:firstRowFirstColumn="0" w:firstRowLastColumn="0" w:lastRowFirstColumn="0" w:lastRowLastColumn="0"/>
+            </w:pPr>
+            <w:r>
+              <w:t>Une demande d’autorisation a été traitée</w:t>
+            </w:r>
+          </w:p>
+        </w:tc>
+        <w:tc>
+          <w:tcPr>
+            <w:tcW w:w="3141" w:type="dxa"/>
+          </w:tcPr>
+          <w:p>
+            <w:pPr>
+              <w:cnfStyle w:val="000000100000" w:firstRow="0" w:lastRow="0" w:firstColumn="0" w:lastColumn="0" w:oddVBand="0" w:evenVBand="0" w:oddHBand="1" w:evenHBand="0" w:firstRowFirstColumn="0" w:firstRowLastColumn="0" w:lastRowFirstColumn="0" w:lastRowLastColumn="0"/>
+            </w:pPr>
+          </w:p>
+        </w:tc>
+      </w:tr>
+      <w:tr>
+        <w:tc>
+          <w:tcPr>
+            <w:cnfStyle w:val="001000000000" w:firstRow="0" w:lastRow="0" w:firstColumn="1" w:lastColumn="0" w:oddVBand="0" w:evenVBand="0" w:oddHBand="0" w:evenHBand="0" w:firstRowFirstColumn="0" w:firstRowLastColumn="0" w:lastRowFirstColumn="0" w:lastRowLastColumn="0"/>
+            <w:tcW w:w="0" w:type="auto"/>
+          </w:tcPr>
+          <w:p>
+            <w:proofErr w:type="spellStart"/>
+            <w:r>
+              <w:t>EtatFinTransaction</w:t>
+            </w:r>
+            <w:proofErr w:type="spellEnd"/>
+          </w:p>
+        </w:tc>
+        <w:tc>
+          <w:tcPr>
+            <w:tcW w:w="0" w:type="auto"/>
+          </w:tcPr>
+          <w:p>
+            <w:pPr>
+              <w:cnfStyle w:val="000000000000" w:firstRow="0" w:lastRow="0" w:firstColumn="0" w:lastColumn="0" w:oddVBand="0" w:evenVBand="0" w:oddHBand="0" w:evenHBand="0" w:firstRowFirstColumn="0" w:firstRowLastColumn="0" w:lastRowFirstColumn="0" w:lastRowLastColumn="0"/>
+            </w:pPr>
+            <w:r>
+              <w:t>La transaction est terminée</w:t>
+            </w:r>
+          </w:p>
+        </w:tc>
+        <w:tc>
+          <w:tcPr>
+            <w:tcW w:w="3141" w:type="dxa"/>
+          </w:tcPr>
+          <w:p>
+            <w:pPr>
+              <w:cnfStyle w:val="000000000000" w:firstRow="0" w:lastRow="0" w:firstColumn="0" w:lastColumn="0" w:oddVBand="0" w:evenVBand="0" w:oddHBand="0" w:evenHBand="0" w:firstRowFirstColumn="0" w:firstRowLastColumn="0" w:lastRowFirstColumn="0" w:lastRowLastColumn="0"/>
+            </w:pPr>
           </w:p>
         </w:tc>
       </w:tr>
     </w:tbl>
     <w:p/>
     <w:p/>
-    <w:p/>
+    <w:p>
+      <w:r>
+        <w:t xml:space="preserve">Pour paramétrer le label des états (ce qui sera affiché par le client Web), il faut modifier le fichier </w:t>
+      </w:r>
+      <w:proofErr w:type="spellStart"/>
+      <w:r>
+        <w:t>stringEtat.</w:t>
+      </w:r>
+      <w:r>
+        <w:t>properties</w:t>
+      </w:r>
+      <w:proofErr w:type="spellEnd"/>
+      <w:r>
+        <w:t xml:space="preserve"> du WebService.</w:t>
+      </w:r>
+    </w:p>
     <w:p>
       <w:pPr>
         <w:pStyle w:val="Titre1"/>
       </w:pPr>
+      <w:bookmarkStart w:id="15" w:name="_Toc317280415"/>
       <w:r>
         <w:t>WebSocket</w:t>
       </w:r>
+      <w:bookmarkEnd w:id="15"/>
     </w:p>
     <w:p/>
     <w:p>
@@ -1823,6 +2804,18 @@
       </w:r>
       <w:r>
         <w:t>. Ainsi on a une communication full duplex en temps réel.</w:t>
+      </w:r>
+      <w:r>
+        <w:t xml:space="preserve"> Ceci dans le but d’éviter les clients à faire des requêtes en boucle pour </w:t>
+      </w:r>
+      <w:r>
+        <w:t>a</w:t>
+      </w:r>
+      <w:r>
+        <w:t>voir l’informati</w:t>
+      </w:r>
+      <w:r>
+        <w:t>on.</w:t>
       </w:r>
     </w:p>
     <w:p/>
@@ -3420,7 +4413,7 @@
 </file>
 
 <file path=customXml/itemProps1.xml><?xml version="1.0" encoding="utf-8"?>
-<ds:datastoreItem xmlns:ds="http://schemas.openxmlformats.org/officeDocument/2006/customXml" ds:itemID="{4EB0A781-CF2F-AE43-B735-0DC78D9C623D}">
+<ds:datastoreItem xmlns:ds="http://schemas.openxmlformats.org/officeDocument/2006/customXml" ds:itemID="{9AE9D14A-2ADE-FA48-B9A1-5ED79EA6355B}">
   <ds:schemaRefs>
     <ds:schemaRef ds:uri="http://schemas.openxmlformats.org/officeDocument/2006/bibliography"/>
   </ds:schemaRefs>

</xml_diff>